<commit_message>
ajk  Please enter the commit message for your changes. Lines starting
</commit_message>
<xml_diff>
--- a/Brainstorming/Character Stats.docx
+++ b/Brainstorming/Character Stats.docx
@@ -1,69 +1,47 @@
 
 <file path=word/document.xml><?xml version="1.0" encoding="utf-8"?>
-<w:document xmlns:mc="http://schemas.openxmlformats.org/markup-compatibility/2006" xmlns:o="urn:schemas-microsoft-com:office:office" xmlns:r="http://schemas.openxmlformats.org/officeDocument/2006/relationships" xmlns:m="http://schemas.openxmlformats.org/officeDocument/2006/math" xmlns:v="urn:schemas-microsoft-com:vml" xmlns:wp="http://schemas.openxmlformats.org/drawingml/2006/wordprocessingDrawing" xmlns:w10="urn:schemas-microsoft-com:office:word" xmlns:w="http://schemas.openxmlformats.org/wordprocessingml/2006/main" xmlns:wne="http://schemas.microsoft.com/office/word/2006/wordml" xmlns:sl="http://schemas.openxmlformats.org/schemaLibrary/2006/main" xmlns:a="http://schemas.openxmlformats.org/drawingml/2006/main" xmlns:pic="http://schemas.openxmlformats.org/drawingml/2006/picture" xmlns:c="http://schemas.openxmlformats.org/drawingml/2006/chart" xmlns:lc="http://schemas.openxmlformats.org/drawingml/2006/lockedCanvas" xmlns:dgm="http://schemas.openxmlformats.org/drawingml/2006/diagram" xmlns:wps="http://schemas.microsoft.com/office/word/2010/wordprocessingShape" xmlns:wpg="http://schemas.microsoft.com/office/word/2010/wordprocessingGroup" xmlns:w14="http://schemas.microsoft.com/office/word/2010/wordml" xmlns:w15="http://schemas.microsoft.com/office/word/2012/wordml">
+<w:document xmlns:wpc="http://schemas.microsoft.com/office/word/2010/wordprocessingCanvas" xmlns:mc="http://schemas.openxmlformats.org/markup-compatibility/2006" xmlns:o="urn:schemas-microsoft-com:office:office" xmlns:r="http://schemas.openxmlformats.org/officeDocument/2006/relationships" xmlns:m="http://schemas.openxmlformats.org/officeDocument/2006/math" xmlns:v="urn:schemas-microsoft-com:vml" xmlns:wp14="http://schemas.microsoft.com/office/word/2010/wordprocessingDrawing" xmlns:wp="http://schemas.openxmlformats.org/drawingml/2006/wordprocessingDrawing" xmlns:w10="urn:schemas-microsoft-com:office:word" xmlns:w="http://schemas.openxmlformats.org/wordprocessingml/2006/main" xmlns:w14="http://schemas.microsoft.com/office/word/2010/wordml" xmlns:w15="http://schemas.microsoft.com/office/word/2012/wordml" xmlns:wpg="http://schemas.microsoft.com/office/word/2010/wordprocessingGroup" xmlns:wpi="http://schemas.microsoft.com/office/word/2010/wordprocessingInk" xmlns:wne="http://schemas.microsoft.com/office/word/2006/wordml" xmlns:wps="http://schemas.microsoft.com/office/word/2010/wordprocessingShape" mc:Ignorable="w14 w15 wp14">
   <w:body>
     <w:p>
       <w:pPr>
         <w:pStyle w:val="Heading1"/>
-        <w:rPr/>
-      </w:pPr>
-      <w:bookmarkStart w:colFirst="0" w:colLast="0" w:name="_qdybsrs16oc4" w:id="0"/>
+      </w:pPr>
+      <w:bookmarkStart w:id="0" w:name="_qdybsrs16oc4" w:colFirst="0" w:colLast="0"/>
       <w:bookmarkEnd w:id="0"/>
       <w:r>
-        <w:rPr>
-          <w:rtl w:val="0"/>
-        </w:rPr>
-        <w:t xml:space="preserve">Character Stat System and Variables</w:t>
+        <w:t>Character Stat System and Variables</w:t>
       </w:r>
     </w:p>
     <w:p>
       <w:pPr>
         <w:jc w:val="both"/>
-        <w:rPr/>
-      </w:pPr>
-      <w:r>
-        <w:rPr>
-          <w:rtl w:val="0"/>
-        </w:rPr>
-        <w:t xml:space="preserve">This is for the ideation of the character stat system for the game, as well as for documentation of use-case and the number of times used in game. Additional documentation of the global and local variables will be included for tracking of use-case via number of uses in brackets i.e. (12)</w:t>
-      </w:r>
-    </w:p>
-    <w:p>
-      <w:pPr>
-        <w:rPr/>
-      </w:pPr>
-      <w:r>
-        <w:rPr>
-          <w:rtl w:val="0"/>
-        </w:rPr>
-      </w:r>
-    </w:p>
+      </w:pPr>
+      <w:r>
+        <w:t>This is for the ideation of the character stat system for the game, as well as for documentation of use-case and the number of times used in game. Additional documentation of the global and local variables will be included for tracking of use-case via numb</w:t>
+      </w:r>
+      <w:r>
+        <w:t>er of uses in brackets i.e. (12)</w:t>
+      </w:r>
+    </w:p>
+    <w:p/>
     <w:p>
       <w:pPr>
         <w:pStyle w:val="Heading2"/>
-        <w:rPr/>
-      </w:pPr>
-      <w:bookmarkStart w:colFirst="0" w:colLast="0" w:name="_k7q3ly6zt1s5" w:id="1"/>
+      </w:pPr>
+      <w:bookmarkStart w:id="1" w:name="_k7q3ly6zt1s5" w:colFirst="0" w:colLast="0"/>
       <w:bookmarkEnd w:id="1"/>
       <w:r>
-        <w:rPr>
-          <w:rtl w:val="0"/>
-        </w:rPr>
-        <w:t xml:space="preserve">1 Character Attributes</w:t>
+        <w:t>1 Character Attributes</w:t>
       </w:r>
     </w:p>
     <w:p>
       <w:pPr>
         <w:pStyle w:val="Heading3"/>
-        <w:rPr/>
-      </w:pPr>
-      <w:bookmarkStart w:colFirst="0" w:colLast="0" w:name="_sjipso9opc6a" w:id="2"/>
+      </w:pPr>
+      <w:bookmarkStart w:id="2" w:name="_sjipso9opc6a" w:colFirst="0" w:colLast="0"/>
       <w:bookmarkEnd w:id="2"/>
       <w:r>
-        <w:rPr>
-          <w:rtl w:val="0"/>
-        </w:rPr>
-        <w:t xml:space="preserve">1.1 Personal Information</w:t>
+        <w:t>1.1 Personal Information</w:t>
       </w:r>
     </w:p>
     <w:p>
@@ -72,16 +50,9 @@
           <w:ilvl w:val="0"/>
           <w:numId w:val="1"/>
         </w:numPr>
-        <w:ind w:left="720" w:hanging="360"/>
-        <w:rPr>
-          <w:u w:val="none"/>
-        </w:rPr>
-      </w:pPr>
-      <w:r>
-        <w:rPr>
-          <w:rtl w:val="0"/>
-        </w:rPr>
-        <w:t xml:space="preserve">Name</w:t>
+      </w:pPr>
+      <w:r>
+        <w:t>Name</w:t>
       </w:r>
     </w:p>
     <w:p>
@@ -90,16 +61,9 @@
           <w:ilvl w:val="0"/>
           <w:numId w:val="1"/>
         </w:numPr>
-        <w:ind w:left="720" w:hanging="360"/>
-        <w:rPr>
-          <w:u w:val="none"/>
-        </w:rPr>
-      </w:pPr>
-      <w:r>
-        <w:rPr>
-          <w:rtl w:val="0"/>
-        </w:rPr>
-        <w:t xml:space="preserve">Faction</w:t>
+      </w:pPr>
+      <w:r>
+        <w:t>Faction</w:t>
       </w:r>
     </w:p>
     <w:p>
@@ -108,36 +72,19 @@
           <w:ilvl w:val="0"/>
           <w:numId w:val="1"/>
         </w:numPr>
-        <w:ind w:left="720" w:hanging="360"/>
-        <w:rPr>
-          <w:u w:val="none"/>
-        </w:rPr>
-      </w:pPr>
-      <w:r>
-        <w:rPr>
-          <w:rtl w:val="0"/>
-        </w:rPr>
-        <w:t xml:space="preserve">Background</w:t>
+      </w:pPr>
+      <w:r>
+        <w:t>Background</w:t>
       </w:r>
     </w:p>
     <w:p>
       <w:pPr>
         <w:pStyle w:val="Heading3"/>
-        <w:rPr/>
-      </w:pPr>
-      <w:bookmarkStart w:colFirst="0" w:colLast="0" w:name="_1j7og8j2i7yq" w:id="3"/>
+      </w:pPr>
+      <w:bookmarkStart w:id="3" w:name="_1j7og8j2i7yq" w:colFirst="0" w:colLast="0"/>
       <w:bookmarkEnd w:id="3"/>
       <w:r>
-        <w:rPr>
-          <w:rtl w:val="0"/>
-        </w:rPr>
-        <w:t xml:space="preserve">1.2 </w:t>
-      </w:r>
-      <w:r>
-        <w:rPr>
-          <w:rtl w:val="0"/>
-        </w:rPr>
-        <w:t xml:space="preserve">Character Attributes</w:t>
+        <w:t>1.2 Character Attributes</w:t>
       </w:r>
     </w:p>
     <w:p>
@@ -146,13 +93,12 @@
           <w:ilvl w:val="0"/>
           <w:numId w:val="3"/>
         </w:numPr>
-        <w:ind w:left="720" w:hanging="360"/>
-      </w:pPr>
-      <w:r>
-        <w:rPr>
-          <w:rtl w:val="0"/>
-        </w:rPr>
-        <w:t xml:space="preserve">Charm ()</w:t>
+      </w:pPr>
+      <w:r>
+        <w:t>Charm (1</w:t>
+      </w:r>
+      <w:r>
+        <w:t>)</w:t>
       </w:r>
     </w:p>
     <w:p>
@@ -161,18 +107,9 @@
           <w:ilvl w:val="1"/>
           <w:numId w:val="3"/>
         </w:numPr>
-        <w:ind w:left="1440" w:hanging="360"/>
-      </w:pPr>
-      <w:r>
-        <w:rPr>
-          <w:rtl w:val="0"/>
-        </w:rPr>
-        <w:t xml:space="preserve">Influences MC’s tact and leadership</w:t>
-      </w:r>
-      <w:r>
-        <w:rPr>
-          <w:rtl w:val="0"/>
-        </w:rPr>
+      </w:pPr>
+      <w:r>
+        <w:t>Influences MC’s tact and leadership</w:t>
       </w:r>
     </w:p>
     <w:p>
@@ -181,16 +118,12 @@
           <w:ilvl w:val="0"/>
           <w:numId w:val="3"/>
         </w:numPr>
-        <w:ind w:left="720" w:hanging="360"/>
-        <w:rPr>
-          <w:u w:val="none"/>
-        </w:rPr>
-      </w:pPr>
-      <w:r>
-        <w:rPr>
-          <w:rtl w:val="0"/>
-        </w:rPr>
-        <w:t xml:space="preserve">Finesse ()</w:t>
+      </w:pPr>
+      <w:r>
+        <w:t>Finesse (1</w:t>
+      </w:r>
+      <w:r>
+        <w:t>)</w:t>
       </w:r>
     </w:p>
     <w:p>
@@ -199,16 +132,11 @@
           <w:ilvl w:val="1"/>
           <w:numId w:val="3"/>
         </w:numPr>
-        <w:ind w:left="1440" w:hanging="360"/>
-        <w:rPr>
-          <w:u w:val="none"/>
-        </w:rPr>
-      </w:pPr>
-      <w:r>
-        <w:rPr>
-          <w:rtl w:val="0"/>
-        </w:rPr>
-        <w:t xml:space="preserve">Influences MC’s accuracy, agility and stealth</w:t>
+      </w:pPr>
+      <w:r>
+        <w:t>Influences MC’s accuracy, agility and stealth</w:t>
+      </w:r>
+      <w:r>
         <w:tab/>
       </w:r>
     </w:p>
@@ -218,16 +146,12 @@
           <w:ilvl w:val="0"/>
           <w:numId w:val="3"/>
         </w:numPr>
-        <w:ind w:left="720" w:hanging="360"/>
-        <w:rPr>
-          <w:u w:val="none"/>
-        </w:rPr>
-      </w:pPr>
-      <w:r>
-        <w:rPr>
-          <w:rtl w:val="0"/>
-        </w:rPr>
-        <w:t xml:space="preserve">Intellect ()</w:t>
+      </w:pPr>
+      <w:r>
+        <w:t>Intellect (1</w:t>
+      </w:r>
+      <w:r>
+        <w:t>)</w:t>
       </w:r>
     </w:p>
     <w:p>
@@ -236,16 +160,12 @@
           <w:ilvl w:val="1"/>
           <w:numId w:val="3"/>
         </w:numPr>
-        <w:ind w:left="1440" w:hanging="360"/>
-        <w:rPr>
-          <w:u w:val="none"/>
-        </w:rPr>
-      </w:pPr>
-      <w:r>
-        <w:rPr>
-          <w:rtl w:val="0"/>
-        </w:rPr>
-        <w:t xml:space="preserve">Influences MC’s learning and perceptiveness</w:t>
+      </w:pPr>
+      <w:r>
+        <w:t>Influence</w:t>
+      </w:r>
+      <w:r>
+        <w:t>s MC’s learning and perceptiveness</w:t>
       </w:r>
     </w:p>
     <w:p>
@@ -254,13 +174,14 @@
           <w:ilvl w:val="0"/>
           <w:numId w:val="3"/>
         </w:numPr>
-        <w:ind w:left="720" w:hanging="360"/>
-      </w:pPr>
-      <w:r>
-        <w:rPr>
-          <w:rtl w:val="0"/>
-        </w:rPr>
-        <w:t xml:space="preserve">Physical ()</w:t>
+      </w:pPr>
+      <w:r>
+        <w:t>Physical (1</w:t>
+      </w:r>
+      <w:bookmarkStart w:id="4" w:name="_GoBack"/>
+      <w:bookmarkEnd w:id="4"/>
+      <w:r>
+        <w:t>)</w:t>
       </w:r>
     </w:p>
     <w:p>
@@ -269,27 +190,19 @@
           <w:ilvl w:val="1"/>
           <w:numId w:val="3"/>
         </w:numPr>
-        <w:ind w:left="1440" w:hanging="360"/>
-      </w:pPr>
-      <w:r>
-        <w:rPr>
-          <w:rtl w:val="0"/>
-        </w:rPr>
-        <w:t xml:space="preserve">Influences MC’s strength, endurance and physique</w:t>
+      </w:pPr>
+      <w:r>
+        <w:t>Influences MC’s strength, endurance and physique</w:t>
       </w:r>
     </w:p>
     <w:p>
       <w:pPr>
         <w:pStyle w:val="Heading3"/>
-        <w:rPr/>
-      </w:pPr>
-      <w:bookmarkStart w:colFirst="0" w:colLast="0" w:name="_slzdhhbahnej" w:id="4"/>
-      <w:bookmarkEnd w:id="4"/>
-      <w:r>
-        <w:rPr>
-          <w:rtl w:val="0"/>
-        </w:rPr>
-        <w:t xml:space="preserve">1.4 Reputation</w:t>
+      </w:pPr>
+      <w:bookmarkStart w:id="5" w:name="_slzdhhbahnej" w:colFirst="0" w:colLast="0"/>
+      <w:bookmarkEnd w:id="5"/>
+      <w:r>
+        <w:t>1.4 Reputation</w:t>
       </w:r>
     </w:p>
     <w:p>
@@ -298,16 +211,9 @@
           <w:ilvl w:val="0"/>
           <w:numId w:val="2"/>
         </w:numPr>
-        <w:ind w:left="720" w:hanging="360"/>
-        <w:rPr>
-          <w:u w:val="none"/>
-        </w:rPr>
-      </w:pPr>
-      <w:r>
-        <w:rPr>
-          <w:rtl w:val="0"/>
-        </w:rPr>
-        <w:t xml:space="preserve">Renown</w:t>
+      </w:pPr>
+      <w:r>
+        <w:t>Renown</w:t>
       </w:r>
     </w:p>
     <w:p>
@@ -316,16 +222,9 @@
           <w:ilvl w:val="1"/>
           <w:numId w:val="2"/>
         </w:numPr>
-        <w:ind w:left="1440" w:hanging="360"/>
-        <w:rPr>
-          <w:u w:val="none"/>
-        </w:rPr>
-      </w:pPr>
-      <w:r>
-        <w:rPr>
-          <w:rtl w:val="0"/>
-        </w:rPr>
-        <w:t xml:space="preserve">Whether people know who the MC is</w:t>
+      </w:pPr>
+      <w:r>
+        <w:t>Whether people know who the MC is</w:t>
       </w:r>
     </w:p>
     <w:p>
@@ -334,16 +233,9 @@
           <w:ilvl w:val="1"/>
           <w:numId w:val="2"/>
         </w:numPr>
-        <w:ind w:left="1440" w:hanging="360"/>
-        <w:rPr>
-          <w:u w:val="none"/>
-        </w:rPr>
-      </w:pPr>
-      <w:r>
-        <w:rPr>
-          <w:rtl w:val="0"/>
-        </w:rPr>
-        <w:t xml:space="preserve">i.e. if the MC has low renown, the morality stat has low/no impact</w:t>
+      </w:pPr>
+      <w:r>
+        <w:t>i.e. if the MC has low renown, the morality stat has low/no impact</w:t>
       </w:r>
     </w:p>
     <w:p>
@@ -352,21 +244,9 @@
           <w:ilvl w:val="0"/>
           <w:numId w:val="2"/>
         </w:numPr>
-        <w:ind w:left="720" w:hanging="360"/>
-        <w:rPr>
-          <w:u w:val="none"/>
-        </w:rPr>
-      </w:pPr>
-      <w:r>
-        <w:rPr>
-          <w:rtl w:val="0"/>
-        </w:rPr>
-        <w:t xml:space="preserve">Morality</w:t>
-      </w:r>
-      <w:r>
-        <w:rPr>
-          <w:rtl w:val="0"/>
-        </w:rPr>
+      </w:pPr>
+      <w:r>
+        <w:t>Morality</w:t>
       </w:r>
     </w:p>
     <w:p>
@@ -375,17 +255,13 @@
           <w:ilvl w:val="1"/>
           <w:numId w:val="2"/>
         </w:numPr>
-        <w:ind w:left="1440" w:hanging="360"/>
         <w:jc w:val="both"/>
-        <w:rPr>
-          <w:u w:val="none"/>
-        </w:rPr>
-      </w:pPr>
-      <w:r>
-        <w:rPr>
-          <w:rtl w:val="0"/>
-        </w:rPr>
-        <w:t xml:space="preserve">Provides a general moral compass -&gt; + for morally good actions, - for morally bad actions. Where morals in this situation depends on public perception. </w:t>
+      </w:pPr>
+      <w:r>
+        <w:t>Provides a general moral com</w:t>
+      </w:r>
+      <w:r>
+        <w:t xml:space="preserve">pass -&gt; + for morally good actions, - for morally bad actions. Where morals in this situation depends on public perception. </w:t>
       </w:r>
     </w:p>
     <w:p>
@@ -394,67 +270,43 @@
           <w:ilvl w:val="1"/>
           <w:numId w:val="2"/>
         </w:numPr>
-        <w:ind w:left="1440" w:hanging="360"/>
         <w:jc w:val="both"/>
+      </w:pPr>
+      <w:r>
+        <w:t>i.e. if MC murders someone but frames another person and acts as the defendent, the reputation would improve. But if the MC is foun</w:t>
+      </w:r>
+      <w:r>
+        <w:t>d out, the reputation would take a big hit.</w:t>
+      </w:r>
+    </w:p>
+    <w:p>
+      <w:pPr>
+        <w:numPr>
+          <w:ilvl w:val="0"/>
+          <w:numId w:val="2"/>
+        </w:numPr>
+        <w:jc w:val="both"/>
+      </w:pPr>
+      <w:r>
+        <w:t>Titles</w:t>
+      </w:r>
+    </w:p>
+    <w:p>
+      <w:pPr>
+        <w:pStyle w:val="Heading3"/>
+      </w:pPr>
+      <w:bookmarkStart w:id="6" w:name="_qgrk7rew3wpq" w:colFirst="0" w:colLast="0"/>
+      <w:bookmarkEnd w:id="6"/>
+      <w:r>
+        <w:t>1.5 Binary Skills</w:t>
+      </w:r>
+    </w:p>
+    <w:p>
+      <w:r>
         <w:rPr>
-          <w:u w:val="none"/>
+          <w:i/>
         </w:rPr>
-      </w:pPr>
-      <w:r>
-        <w:rPr>
-          <w:rtl w:val="0"/>
-        </w:rPr>
-        <w:t xml:space="preserve">i.e. if MC murders someone but frames another person and acts as the defendent, the reputation would improve. But if the MC is found out, the reputation would take a big hit.</w:t>
-      </w:r>
-    </w:p>
-    <w:p>
-      <w:pPr>
-        <w:numPr>
-          <w:ilvl w:val="0"/>
-          <w:numId w:val="2"/>
-        </w:numPr>
-        <w:ind w:left="720" w:hanging="360"/>
-        <w:jc w:val="both"/>
-        <w:rPr>
-          <w:u w:val="none"/>
-        </w:rPr>
-      </w:pPr>
-      <w:r>
-        <w:rPr>
-          <w:rtl w:val="0"/>
-        </w:rPr>
-        <w:t xml:space="preserve">Titles</w:t>
-      </w:r>
-    </w:p>
-    <w:p>
-      <w:pPr>
-        <w:pStyle w:val="Heading3"/>
-        <w:rPr/>
-      </w:pPr>
-      <w:bookmarkStart w:colFirst="0" w:colLast="0" w:name="_qgrk7rew3wpq" w:id="5"/>
-      <w:bookmarkEnd w:id="5"/>
-      <w:r>
-        <w:rPr>
-          <w:rtl w:val="0"/>
-        </w:rPr>
-        <w:t xml:space="preserve">1.5 Binary Skills</w:t>
-      </w:r>
-    </w:p>
-    <w:p>
-      <w:pPr>
-        <w:rPr/>
-      </w:pPr>
-      <w:r>
-        <w:rPr>
-          <w:i w:val="1"/>
-          <w:rtl w:val="0"/>
-        </w:rPr>
-        <w:t xml:space="preserve">0 for no skill, 1 for competent, 2 for expert</w:t>
-      </w:r>
-      <w:r>
-        <w:rPr>
-          <w:rtl w:val="0"/>
-        </w:rPr>
+        <w:t>0 for no skill, 1 for competent, 2 for expert</w:t>
       </w:r>
     </w:p>
     <w:p>
@@ -463,13 +315,9 @@
           <w:ilvl w:val="0"/>
           <w:numId w:val="4"/>
         </w:numPr>
-        <w:ind w:left="720" w:hanging="360"/>
-      </w:pPr>
-      <w:r>
-        <w:rPr>
-          <w:rtl w:val="0"/>
-        </w:rPr>
-        <w:t xml:space="preserve">Demolitions ()</w:t>
+      </w:pPr>
+      <w:r>
+        <w:t>Demolitions ()</w:t>
       </w:r>
     </w:p>
     <w:p>
@@ -478,16 +326,10 @@
           <w:ilvl w:val="1"/>
           <w:numId w:val="4"/>
         </w:numPr>
-        <w:ind w:left="1440" w:hanging="360"/>
-        <w:rPr>
-          <w:u w:val="none"/>
-        </w:rPr>
-      </w:pPr>
-      <w:r>
-        <w:rPr>
-          <w:rtl w:val="0"/>
-        </w:rPr>
-        <w:t xml:space="preserve">1 - personal explosives, 2 - rockets/missiles</w:t>
+      </w:pPr>
+      <w:r>
+        <w:lastRenderedPageBreak/>
+        <w:t>1 - personal explosives, 2 - rockets/missiles</w:t>
       </w:r>
     </w:p>
     <w:p>
@@ -496,13 +338,9 @@
           <w:ilvl w:val="0"/>
           <w:numId w:val="4"/>
         </w:numPr>
-        <w:ind w:left="720" w:hanging="360"/>
-      </w:pPr>
-      <w:r>
-        <w:rPr>
-          <w:rtl w:val="0"/>
-        </w:rPr>
-        <w:t xml:space="preserve">Driving ()</w:t>
+      </w:pPr>
+      <w:r>
+        <w:t>Driving ()</w:t>
       </w:r>
     </w:p>
     <w:p>
@@ -511,16 +349,9 @@
           <w:ilvl w:val="1"/>
           <w:numId w:val="4"/>
         </w:numPr>
-        <w:ind w:left="1440" w:hanging="360"/>
-        <w:rPr>
-          <w:u w:val="none"/>
-        </w:rPr>
-      </w:pPr>
-      <w:r>
-        <w:rPr>
-          <w:rtl w:val="0"/>
-        </w:rPr>
-        <w:t xml:space="preserve">1 - personal vehicles, 2 - tanks/aircraft</w:t>
+      </w:pPr>
+      <w:r>
+        <w:t>1 - personal vehicles, 2 - tanks/aircraft</w:t>
       </w:r>
     </w:p>
     <w:p>
@@ -529,13 +360,9 @@
           <w:ilvl w:val="0"/>
           <w:numId w:val="4"/>
         </w:numPr>
-        <w:ind w:left="720" w:hanging="360"/>
-      </w:pPr>
-      <w:r>
-        <w:rPr>
-          <w:rtl w:val="0"/>
-        </w:rPr>
-        <w:t xml:space="preserve">Engineering ()</w:t>
+      </w:pPr>
+      <w:r>
+        <w:t>Engineering ()</w:t>
       </w:r>
     </w:p>
     <w:p>
@@ -544,16 +371,9 @@
           <w:ilvl w:val="1"/>
           <w:numId w:val="4"/>
         </w:numPr>
-        <w:ind w:left="1440" w:hanging="360"/>
-        <w:rPr>
-          <w:u w:val="none"/>
-        </w:rPr>
-      </w:pPr>
-      <w:r>
-        <w:rPr>
-          <w:rtl w:val="0"/>
-        </w:rPr>
-        <w:t xml:space="preserve">1 - structural, 2 - electrical/mechanical</w:t>
+      </w:pPr>
+      <w:r>
+        <w:t>1 - structural, 2 - electrical/mechanical</w:t>
       </w:r>
     </w:p>
     <w:p>
@@ -562,13 +382,9 @@
           <w:ilvl w:val="0"/>
           <w:numId w:val="4"/>
         </w:numPr>
-        <w:ind w:left="720" w:hanging="360"/>
-      </w:pPr>
-      <w:r>
-        <w:rPr>
-          <w:rtl w:val="0"/>
-        </w:rPr>
-        <w:t xml:space="preserve">Logistics ()</w:t>
+      </w:pPr>
+      <w:r>
+        <w:t>Logistics ()</w:t>
       </w:r>
     </w:p>
     <w:p>
@@ -577,16 +393,9 @@
           <w:ilvl w:val="1"/>
           <w:numId w:val="4"/>
         </w:numPr>
-        <w:ind w:left="1440" w:hanging="360"/>
-        <w:rPr>
-          <w:u w:val="none"/>
-        </w:rPr>
-      </w:pPr>
-      <w:r>
-        <w:rPr>
-          <w:rtl w:val="0"/>
-        </w:rPr>
-        <w:t xml:space="preserve">1 - resource saving, 2 - process optimization</w:t>
+      </w:pPr>
+      <w:r>
+        <w:t>1 - resource saving, 2 - process optimization</w:t>
       </w:r>
     </w:p>
     <w:p>
@@ -595,13 +404,9 @@
           <w:ilvl w:val="0"/>
           <w:numId w:val="4"/>
         </w:numPr>
-        <w:ind w:left="720" w:hanging="360"/>
-      </w:pPr>
-      <w:r>
-        <w:rPr>
-          <w:rtl w:val="0"/>
-        </w:rPr>
-        <w:t xml:space="preserve">Marksmanship ()</w:t>
+      </w:pPr>
+      <w:r>
+        <w:t>Marksmanship ()</w:t>
       </w:r>
     </w:p>
     <w:p>
@@ -610,16 +415,9 @@
           <w:ilvl w:val="1"/>
           <w:numId w:val="4"/>
         </w:numPr>
-        <w:ind w:left="1440" w:hanging="360"/>
-        <w:rPr>
-          <w:u w:val="none"/>
-        </w:rPr>
-      </w:pPr>
-      <w:r>
-        <w:rPr>
-          <w:rtl w:val="0"/>
-        </w:rPr>
-        <w:t xml:space="preserve">1 - good shot, 2 - godly</w:t>
+      </w:pPr>
+      <w:r>
+        <w:t>1 - good shot, 2 - godly</w:t>
       </w:r>
     </w:p>
     <w:p>
@@ -628,13 +426,9 @@
           <w:ilvl w:val="0"/>
           <w:numId w:val="4"/>
         </w:numPr>
-        <w:ind w:left="720" w:hanging="360"/>
-      </w:pPr>
-      <w:r>
-        <w:rPr>
-          <w:rtl w:val="0"/>
-        </w:rPr>
-        <w:t xml:space="preserve">Scouting ()</w:t>
+      </w:pPr>
+      <w:r>
+        <w:t>Scouting ()</w:t>
       </w:r>
     </w:p>
     <w:p>
@@ -643,16 +437,9 @@
           <w:ilvl w:val="1"/>
           <w:numId w:val="4"/>
         </w:numPr>
-        <w:ind w:left="1440" w:hanging="360"/>
-        <w:rPr>
-          <w:u w:val="none"/>
-        </w:rPr>
-      </w:pPr>
-      <w:r>
-        <w:rPr>
-          <w:rtl w:val="0"/>
-        </w:rPr>
-        <w:t xml:space="preserve">1 - vision, 2 - tracking</w:t>
+      </w:pPr>
+      <w:r>
+        <w:t>1 - vision, 2 - tracking</w:t>
       </w:r>
     </w:p>
     <w:p>
@@ -661,13 +448,9 @@
           <w:ilvl w:val="0"/>
           <w:numId w:val="4"/>
         </w:numPr>
-        <w:ind w:left="720" w:hanging="360"/>
-      </w:pPr>
-      <w:r>
-        <w:rPr>
-          <w:rtl w:val="0"/>
-        </w:rPr>
-        <w:t xml:space="preserve">Strategy ()</w:t>
+      </w:pPr>
+      <w:r>
+        <w:t>Strategy ()</w:t>
       </w:r>
     </w:p>
     <w:p>
@@ -676,16 +459,9 @@
           <w:ilvl w:val="1"/>
           <w:numId w:val="4"/>
         </w:numPr>
-        <w:ind w:left="1440" w:hanging="360"/>
-        <w:rPr>
-          <w:u w:val="none"/>
-        </w:rPr>
-      </w:pPr>
-      <w:r>
-        <w:rPr>
-          <w:rtl w:val="0"/>
-        </w:rPr>
-        <w:t xml:space="preserve">1 - group level, 2 - organisational</w:t>
+      </w:pPr>
+      <w:r>
+        <w:t>1 - group level, 2 - organisational</w:t>
       </w:r>
     </w:p>
     <w:p>
@@ -694,16 +470,9 @@
           <w:ilvl w:val="0"/>
           <w:numId w:val="4"/>
         </w:numPr>
-        <w:ind w:left="720" w:hanging="360"/>
-        <w:rPr>
-          <w:u w:val="none"/>
-        </w:rPr>
-      </w:pPr>
-      <w:r>
-        <w:rPr>
-          <w:rtl w:val="0"/>
-        </w:rPr>
-        <w:t xml:space="preserve">Swimming ()</w:t>
+      </w:pPr>
+      <w:r>
+        <w:t>Swimming ()</w:t>
       </w:r>
     </w:p>
     <w:p>
@@ -712,72 +481,43 @@
           <w:ilvl w:val="1"/>
           <w:numId w:val="4"/>
         </w:numPr>
-        <w:ind w:left="1440" w:hanging="360"/>
-        <w:rPr>
-          <w:u w:val="none"/>
-        </w:rPr>
-      </w:pPr>
-      <w:r>
-        <w:rPr>
-          <w:rtl w:val="0"/>
-        </w:rPr>
-        <w:t xml:space="preserve">1 - recreational, 2 - do you have gills???</w:t>
-      </w:r>
-      <w:r>
-        <w:rPr>
-          <w:rtl w:val="0"/>
-        </w:rPr>
-      </w:r>
-    </w:p>
-    <w:p>
-      <w:pPr>
-        <w:rPr/>
-      </w:pPr>
+      </w:pPr>
+      <w:r>
+        <w:t>1 - recreational,</w:t>
+      </w:r>
+      <w:r>
+        <w:t xml:space="preserve"> 2 - do you have gills???</w:t>
+      </w:r>
+    </w:p>
+    <w:p>
       <w:r>
         <w:br w:type="page"/>
       </w:r>
-      <w:r>
-        <w:rPr>
-          <w:rtl w:val="0"/>
-        </w:rPr>
-      </w:r>
     </w:p>
     <w:p>
       <w:pPr>
         <w:pStyle w:val="Heading2"/>
-        <w:rPr/>
-      </w:pPr>
-      <w:bookmarkStart w:colFirst="0" w:colLast="0" w:name="_t2vqun9hcgic" w:id="6"/>
-      <w:bookmarkEnd w:id="6"/>
-      <w:commentRangeStart w:id="0"/>
-      <w:r>
-        <w:rPr>
-          <w:rtl w:val="0"/>
-        </w:rPr>
-        <w:t xml:space="preserve">2 Personal Resources</w:t>
-      </w:r>
-      <w:commentRangeEnd w:id="0"/>
-      <w:r>
-        <w:commentReference w:id="0"/>
-      </w:r>
-      <w:r>
-        <w:rPr>
-          <w:rtl w:val="0"/>
-        </w:rPr>
+      </w:pPr>
+      <w:bookmarkStart w:id="7" w:name="_t2vqun9hcgic" w:colFirst="0" w:colLast="0"/>
+      <w:bookmarkEnd w:id="7"/>
+      <w:commentRangeStart w:id="8"/>
+      <w:r>
+        <w:lastRenderedPageBreak/>
+        <w:t>2 Personal Resources</w:t>
+      </w:r>
+      <w:commentRangeEnd w:id="8"/>
+      <w:r>
+        <w:commentReference w:id="8"/>
       </w:r>
     </w:p>
     <w:p>
       <w:pPr>
         <w:pStyle w:val="Heading3"/>
-        <w:rPr/>
-      </w:pPr>
-      <w:bookmarkStart w:colFirst="0" w:colLast="0" w:name="_gcj4cox97cqm" w:id="7"/>
-      <w:bookmarkEnd w:id="7"/>
-      <w:r>
-        <w:rPr>
-          <w:rtl w:val="0"/>
-        </w:rPr>
-        <w:t xml:space="preserve">2.1 Financial</w:t>
+      </w:pPr>
+      <w:bookmarkStart w:id="9" w:name="_gcj4cox97cqm" w:colFirst="0" w:colLast="0"/>
+      <w:bookmarkEnd w:id="9"/>
+      <w:r>
+        <w:t>2.1 Financial</w:t>
       </w:r>
     </w:p>
     <w:p>
@@ -786,13 +526,9 @@
           <w:ilvl w:val="0"/>
           <w:numId w:val="1"/>
         </w:numPr>
-        <w:ind w:left="720" w:hanging="360"/>
-      </w:pPr>
-      <w:r>
-        <w:rPr>
-          <w:rtl w:val="0"/>
-        </w:rPr>
-        <w:t xml:space="preserve">Personal Amount in Morovian Dollars ()</w:t>
+      </w:pPr>
+      <w:r>
+        <w:t>Personal Amount in Morovian Dollars ()</w:t>
       </w:r>
     </w:p>
     <w:p>
@@ -801,37 +537,24 @@
           <w:ilvl w:val="0"/>
           <w:numId w:val="1"/>
         </w:numPr>
-        <w:ind w:left="720" w:hanging="360"/>
-      </w:pPr>
-      <w:commentRangeStart w:id="1"/>
-      <w:r>
-        <w:rPr>
-          <w:rtl w:val="0"/>
-        </w:rPr>
-        <w:t xml:space="preserve">Overseas banks in USD ()</w:t>
-      </w:r>
-      <w:commentRangeEnd w:id="1"/>
-      <w:r>
-        <w:commentReference w:id="1"/>
-      </w:r>
-      <w:r>
-        <w:rPr>
-          <w:rtl w:val="0"/>
-        </w:rPr>
+      </w:pPr>
+      <w:commentRangeStart w:id="10"/>
+      <w:r>
+        <w:t>Overseas banks in USD ()</w:t>
+      </w:r>
+      <w:commentRangeEnd w:id="10"/>
+      <w:r>
+        <w:commentReference w:id="10"/>
       </w:r>
     </w:p>
     <w:p>
       <w:pPr>
         <w:pStyle w:val="Heading3"/>
-        <w:rPr/>
-      </w:pPr>
-      <w:bookmarkStart w:colFirst="0" w:colLast="0" w:name="_5y19u39b4lry" w:id="8"/>
-      <w:bookmarkEnd w:id="8"/>
-      <w:r>
-        <w:rPr>
-          <w:rtl w:val="0"/>
-        </w:rPr>
-        <w:t xml:space="preserve">2.2 HR</w:t>
+      </w:pPr>
+      <w:bookmarkStart w:id="11" w:name="_5y19u39b4lry" w:colFirst="0" w:colLast="0"/>
+      <w:bookmarkEnd w:id="11"/>
+      <w:r>
+        <w:t>2.2 HR</w:t>
       </w:r>
     </w:p>
     <w:p>
@@ -840,30 +563,19 @@
           <w:ilvl w:val="0"/>
           <w:numId w:val="1"/>
         </w:numPr>
-        <w:ind w:left="720" w:hanging="360"/>
-        <w:rPr>
-          <w:u w:val="none"/>
-        </w:rPr>
-      </w:pPr>
-      <w:r>
-        <w:rPr>
-          <w:rtl w:val="0"/>
-        </w:rPr>
-        <w:t xml:space="preserve">Followers</w:t>
+      </w:pPr>
+      <w:r>
+        <w:t>Followers</w:t>
       </w:r>
     </w:p>
     <w:p>
       <w:pPr>
         <w:pStyle w:val="Heading3"/>
-        <w:rPr/>
-      </w:pPr>
-      <w:bookmarkStart w:colFirst="0" w:colLast="0" w:name="_cvfgoxqh88p" w:id="9"/>
-      <w:bookmarkEnd w:id="9"/>
-      <w:r>
-        <w:rPr>
-          <w:rtl w:val="0"/>
-        </w:rPr>
-        <w:t xml:space="preserve">2.3 Logistics</w:t>
+      </w:pPr>
+      <w:bookmarkStart w:id="12" w:name="_cvfgoxqh88p" w:colFirst="0" w:colLast="0"/>
+      <w:bookmarkEnd w:id="12"/>
+      <w:r>
+        <w:t>2.3 Logistics</w:t>
       </w:r>
     </w:p>
     <w:p>
@@ -872,13 +584,9 @@
           <w:ilvl w:val="0"/>
           <w:numId w:val="1"/>
         </w:numPr>
-        <w:ind w:left="720" w:hanging="360"/>
-      </w:pPr>
-      <w:r>
-        <w:rPr>
-          <w:rtl w:val="0"/>
-        </w:rPr>
-        <w:t xml:space="preserve">Food</w:t>
+      </w:pPr>
+      <w:r>
+        <w:t>Food</w:t>
       </w:r>
     </w:p>
     <w:p>
@@ -887,16 +595,9 @@
           <w:ilvl w:val="0"/>
           <w:numId w:val="1"/>
         </w:numPr>
-        <w:ind w:left="720" w:hanging="360"/>
-        <w:rPr>
-          <w:u w:val="none"/>
-        </w:rPr>
-      </w:pPr>
-      <w:r>
-        <w:rPr>
-          <w:rtl w:val="0"/>
-        </w:rPr>
-        <w:t xml:space="preserve">Water</w:t>
+      </w:pPr>
+      <w:r>
+        <w:t>Water</w:t>
       </w:r>
     </w:p>
     <w:p>
@@ -905,16 +606,9 @@
           <w:ilvl w:val="0"/>
           <w:numId w:val="1"/>
         </w:numPr>
-        <w:ind w:left="720" w:hanging="360"/>
-        <w:rPr>
-          <w:u w:val="none"/>
-        </w:rPr>
-      </w:pPr>
-      <w:r>
-        <w:rPr>
-          <w:rtl w:val="0"/>
-        </w:rPr>
-        <w:t xml:space="preserve">Light Ammunitions</w:t>
+      </w:pPr>
+      <w:r>
+        <w:t>Light Ammunitions</w:t>
       </w:r>
     </w:p>
     <w:p>
@@ -923,52 +617,30 @@
           <w:ilvl w:val="0"/>
           <w:numId w:val="1"/>
         </w:numPr>
-        <w:ind w:left="720" w:hanging="360"/>
-      </w:pPr>
-      <w:r>
-        <w:rPr>
-          <w:rtl w:val="0"/>
-        </w:rPr>
-        <w:t xml:space="preserve">Heavy Ammunitions</w:t>
-      </w:r>
-    </w:p>
-    <w:p>
-      <w:pPr>
-        <w:ind w:left="0" w:firstLine="0"/>
-        <w:rPr/>
-      </w:pPr>
-      <w:r>
-        <w:rPr>
-          <w:rtl w:val="0"/>
-        </w:rPr>
-      </w:r>
-    </w:p>
+      </w:pPr>
+      <w:r>
+        <w:t>Heavy Ammunitions</w:t>
+      </w:r>
+    </w:p>
+    <w:p/>
     <w:p>
       <w:pPr>
         <w:pStyle w:val="Heading2"/>
-        <w:rPr/>
-      </w:pPr>
-      <w:bookmarkStart w:colFirst="0" w:colLast="0" w:name="_3bq1rrtcjqck" w:id="10"/>
-      <w:bookmarkEnd w:id="10"/>
-      <w:r>
-        <w:rPr>
-          <w:rtl w:val="0"/>
-        </w:rPr>
-        <w:t xml:space="preserve">3 Faction Resources</w:t>
+      </w:pPr>
+      <w:bookmarkStart w:id="13" w:name="_3bq1rrtcjqck" w:colFirst="0" w:colLast="0"/>
+      <w:bookmarkEnd w:id="13"/>
+      <w:r>
+        <w:t>3 Faction Resources</w:t>
       </w:r>
     </w:p>
     <w:p>
       <w:pPr>
         <w:pStyle w:val="Heading3"/>
-        <w:rPr/>
-      </w:pPr>
-      <w:bookmarkStart w:colFirst="0" w:colLast="0" w:name="_kv6lu4tugk2p" w:id="11"/>
-      <w:bookmarkEnd w:id="11"/>
-      <w:r>
-        <w:rPr>
-          <w:rtl w:val="0"/>
-        </w:rPr>
-        <w:t xml:space="preserve">3.1 Financial</w:t>
+      </w:pPr>
+      <w:bookmarkStart w:id="14" w:name="_kv6lu4tugk2p" w:colFirst="0" w:colLast="0"/>
+      <w:bookmarkEnd w:id="14"/>
+      <w:r>
+        <w:t>3.1 Financial</w:t>
       </w:r>
     </w:p>
     <w:p>
@@ -977,27 +649,19 @@
           <w:ilvl w:val="0"/>
           <w:numId w:val="1"/>
         </w:numPr>
-        <w:ind w:left="720" w:hanging="360"/>
-      </w:pPr>
-      <w:r>
-        <w:rPr>
-          <w:rtl w:val="0"/>
-        </w:rPr>
-        <w:t xml:space="preserve">Faction Bank in Morovian Dollars ()</w:t>
+      </w:pPr>
+      <w:r>
+        <w:t>Faction Bank in Morovian Dollars ()</w:t>
       </w:r>
     </w:p>
     <w:p>
       <w:pPr>
         <w:pStyle w:val="Heading3"/>
-        <w:rPr/>
-      </w:pPr>
-      <w:bookmarkStart w:colFirst="0" w:colLast="0" w:name="_cr5h95cut02z" w:id="12"/>
-      <w:bookmarkEnd w:id="12"/>
-      <w:r>
-        <w:rPr>
-          <w:rtl w:val="0"/>
-        </w:rPr>
-        <w:t xml:space="preserve">3.2 HR</w:t>
+      </w:pPr>
+      <w:bookmarkStart w:id="15" w:name="_cr5h95cut02z" w:colFirst="0" w:colLast="0"/>
+      <w:bookmarkEnd w:id="15"/>
+      <w:r>
+        <w:t>3.2 HR</w:t>
       </w:r>
     </w:p>
     <w:p>
@@ -1006,13 +670,9 @@
           <w:ilvl w:val="0"/>
           <w:numId w:val="1"/>
         </w:numPr>
-        <w:ind w:left="720" w:hanging="360"/>
-      </w:pPr>
-      <w:r>
-        <w:rPr>
-          <w:rtl w:val="0"/>
-        </w:rPr>
-        <w:t xml:space="preserve">Officers</w:t>
+      </w:pPr>
+      <w:r>
+        <w:t>Officers</w:t>
       </w:r>
     </w:p>
     <w:p>
@@ -1021,13 +681,9 @@
           <w:ilvl w:val="0"/>
           <w:numId w:val="1"/>
         </w:numPr>
-        <w:ind w:left="720" w:hanging="360"/>
-      </w:pPr>
-      <w:r>
-        <w:rPr>
-          <w:rtl w:val="0"/>
-        </w:rPr>
-        <w:t xml:space="preserve">Soldiers</w:t>
+      </w:pPr>
+      <w:r>
+        <w:t>Soldiers</w:t>
       </w:r>
     </w:p>
     <w:p>
@@ -1036,16 +692,9 @@
           <w:ilvl w:val="0"/>
           <w:numId w:val="1"/>
         </w:numPr>
-        <w:ind w:left="720" w:hanging="360"/>
-        <w:rPr>
-          <w:u w:val="none"/>
-        </w:rPr>
-      </w:pPr>
-      <w:r>
-        <w:rPr>
-          <w:rtl w:val="0"/>
-        </w:rPr>
-        <w:t xml:space="preserve">Doctors</w:t>
+      </w:pPr>
+      <w:r>
+        <w:t>Doctors</w:t>
       </w:r>
     </w:p>
     <w:p>
@@ -1054,13 +703,9 @@
           <w:ilvl w:val="0"/>
           <w:numId w:val="1"/>
         </w:numPr>
-        <w:ind w:left="720" w:hanging="360"/>
-      </w:pPr>
-      <w:r>
-        <w:rPr>
-          <w:rtl w:val="0"/>
-        </w:rPr>
-        <w:t xml:space="preserve">Administrators</w:t>
+      </w:pPr>
+      <w:r>
+        <w:t>Administrators</w:t>
       </w:r>
     </w:p>
     <w:p>
@@ -1069,27 +714,19 @@
           <w:ilvl w:val="0"/>
           <w:numId w:val="1"/>
         </w:numPr>
-        <w:ind w:left="720" w:hanging="360"/>
-      </w:pPr>
-      <w:r>
-        <w:rPr>
-          <w:rtl w:val="0"/>
-        </w:rPr>
-        <w:t xml:space="preserve">Civilians</w:t>
+      </w:pPr>
+      <w:r>
+        <w:t>Civilians</w:t>
       </w:r>
     </w:p>
     <w:p>
       <w:pPr>
         <w:pStyle w:val="Heading3"/>
-        <w:rPr/>
-      </w:pPr>
-      <w:bookmarkStart w:colFirst="0" w:colLast="0" w:name="_9n6mxxbhsk10" w:id="13"/>
-      <w:bookmarkEnd w:id="13"/>
-      <w:r>
-        <w:rPr>
-          <w:rtl w:val="0"/>
-        </w:rPr>
-        <w:t xml:space="preserve">3.3 Logistics</w:t>
+      </w:pPr>
+      <w:bookmarkStart w:id="16" w:name="_9n6mxxbhsk10" w:colFirst="0" w:colLast="0"/>
+      <w:bookmarkEnd w:id="16"/>
+      <w:r>
+        <w:t>3.3 Logistics</w:t>
       </w:r>
     </w:p>
     <w:p>
@@ -1098,13 +735,9 @@
           <w:ilvl w:val="0"/>
           <w:numId w:val="1"/>
         </w:numPr>
-        <w:ind w:left="720" w:hanging="360"/>
-      </w:pPr>
-      <w:r>
-        <w:rPr>
-          <w:rtl w:val="0"/>
-        </w:rPr>
-        <w:t xml:space="preserve">Food</w:t>
+      </w:pPr>
+      <w:r>
+        <w:t>Food</w:t>
       </w:r>
     </w:p>
     <w:p>
@@ -1113,13 +746,9 @@
           <w:ilvl w:val="0"/>
           <w:numId w:val="1"/>
         </w:numPr>
-        <w:ind w:left="720" w:hanging="360"/>
-      </w:pPr>
-      <w:r>
-        <w:rPr>
-          <w:rtl w:val="0"/>
-        </w:rPr>
-        <w:t xml:space="preserve">Water</w:t>
+      </w:pPr>
+      <w:r>
+        <w:t>Water</w:t>
       </w:r>
     </w:p>
     <w:p>
@@ -1128,13 +757,9 @@
           <w:ilvl w:val="0"/>
           <w:numId w:val="1"/>
         </w:numPr>
-        <w:ind w:left="720" w:hanging="360"/>
-      </w:pPr>
-      <w:r>
-        <w:rPr>
-          <w:rtl w:val="0"/>
-        </w:rPr>
-        <w:t xml:space="preserve">Light Ammunitions</w:t>
+      </w:pPr>
+      <w:r>
+        <w:t>Light Ammunitions</w:t>
       </w:r>
     </w:p>
     <w:p>
@@ -1143,13 +768,9 @@
           <w:ilvl w:val="0"/>
           <w:numId w:val="1"/>
         </w:numPr>
-        <w:ind w:left="720" w:hanging="360"/>
-      </w:pPr>
-      <w:r>
-        <w:rPr>
-          <w:rtl w:val="0"/>
-        </w:rPr>
-        <w:t xml:space="preserve">Heavy Ammunitions</w:t>
+      </w:pPr>
+      <w:r>
+        <w:t>Heavy Ammunitions</w:t>
       </w:r>
     </w:p>
     <w:p>
@@ -1158,87 +779,42 @@
           <w:ilvl w:val="0"/>
           <w:numId w:val="1"/>
         </w:numPr>
-        <w:ind w:left="720" w:hanging="360"/>
-        <w:rPr>
-          <w:u w:val="none"/>
-        </w:rPr>
-      </w:pPr>
-      <w:r>
-        <w:rPr>
-          <w:rtl w:val="0"/>
-        </w:rPr>
-        <w:t xml:space="preserve">Infrastructure</w:t>
-      </w:r>
-    </w:p>
-    <w:p>
-      <w:pPr>
-        <w:rPr/>
-      </w:pPr>
-      <w:r>
-        <w:rPr>
-          <w:rtl w:val="0"/>
-        </w:rPr>
-      </w:r>
-    </w:p>
-    <w:p>
-      <w:pPr>
-        <w:rPr/>
-      </w:pPr>
-      <w:r>
-        <w:rPr>
-          <w:rtl w:val="0"/>
-        </w:rPr>
-      </w:r>
-    </w:p>
-    <w:p>
-      <w:pPr>
-        <w:rPr/>
-      </w:pPr>
+      </w:pPr>
+      <w:r>
+        <w:t>Infrastructure</w:t>
+      </w:r>
+    </w:p>
+    <w:p/>
+    <w:p/>
+    <w:p>
       <w:r>
         <w:br w:type="page"/>
       </w:r>
-      <w:r>
-        <w:rPr>
-          <w:rtl w:val="0"/>
-        </w:rPr>
-      </w:r>
     </w:p>
     <w:p>
       <w:pPr>
         <w:pStyle w:val="Heading2"/>
-        <w:rPr/>
-      </w:pPr>
-      <w:bookmarkStart w:colFirst="0" w:colLast="0" w:name="_2i6y02dv4h3n" w:id="14"/>
-      <w:bookmarkEnd w:id="14"/>
-      <w:r>
-        <w:rPr>
-          <w:rtl w:val="0"/>
-        </w:rPr>
-        <w:t xml:space="preserve">4 KIV</w:t>
+      </w:pPr>
+      <w:bookmarkStart w:id="17" w:name="_2i6y02dv4h3n" w:colFirst="0" w:colLast="0"/>
+      <w:bookmarkEnd w:id="17"/>
+      <w:r>
+        <w:lastRenderedPageBreak/>
+        <w:t>4 KIV</w:t>
       </w:r>
     </w:p>
     <w:p>
       <w:pPr>
         <w:pStyle w:val="Heading3"/>
-        <w:rPr/>
-      </w:pPr>
-      <w:bookmarkStart w:colFirst="0" w:colLast="0" w:name="_kd60hsof4yvp" w:id="15"/>
-      <w:bookmarkEnd w:id="15"/>
-      <w:commentRangeStart w:id="2"/>
-      <w:r>
-        <w:rPr>
-          <w:rtl w:val="0"/>
-        </w:rPr>
-        <w:t xml:space="preserve">1.3 Personality Stats</w:t>
-      </w:r>
-      <w:commentRangeEnd w:id="2"/>
-      <w:r>
-        <w:commentReference w:id="2"/>
-      </w:r>
-      <w:r>
-        <w:rPr>
-          <w:rtl w:val="0"/>
-        </w:rPr>
+      </w:pPr>
+      <w:bookmarkStart w:id="18" w:name="_kd60hsof4yvp" w:colFirst="0" w:colLast="0"/>
+      <w:bookmarkEnd w:id="18"/>
+      <w:commentRangeStart w:id="19"/>
+      <w:r>
+        <w:t>1.3 Personality Stats</w:t>
+      </w:r>
+      <w:commentRangeEnd w:id="19"/>
+      <w:r>
+        <w:commentReference w:id="19"/>
       </w:r>
     </w:p>
     <w:p>
@@ -1247,13 +823,9 @@
           <w:ilvl w:val="0"/>
           <w:numId w:val="4"/>
         </w:numPr>
-        <w:ind w:left="720" w:hanging="360"/>
-      </w:pPr>
-      <w:r>
-        <w:rPr>
-          <w:rtl w:val="0"/>
-        </w:rPr>
-        <w:t xml:space="preserve">Social -&gt; Introverted vs Extroverted</w:t>
+      </w:pPr>
+      <w:r>
+        <w:t>Social -&gt; Introverted vs Extroverted</w:t>
       </w:r>
     </w:p>
     <w:p>
@@ -1262,13 +834,12 @@
           <w:ilvl w:val="0"/>
           <w:numId w:val="4"/>
         </w:numPr>
-        <w:ind w:left="720" w:hanging="360"/>
-      </w:pPr>
-      <w:r>
-        <w:rPr>
-          <w:rtl w:val="0"/>
-        </w:rPr>
-        <w:t xml:space="preserve">Perception -&gt; Observant vs Intuitive</w:t>
+      </w:pPr>
+      <w:r>
+        <w:t>Perception -&gt;</w:t>
+      </w:r>
+      <w:r>
+        <w:t xml:space="preserve"> Observant vs Intuitive</w:t>
       </w:r>
     </w:p>
     <w:p>
@@ -1277,13 +848,9 @@
           <w:ilvl w:val="0"/>
           <w:numId w:val="4"/>
         </w:numPr>
-        <w:ind w:left="720" w:hanging="360"/>
-      </w:pPr>
-      <w:r>
-        <w:rPr>
-          <w:rtl w:val="0"/>
-        </w:rPr>
-        <w:t xml:space="preserve">Decisions -&gt; Logical vs Emotional</w:t>
+      </w:pPr>
+      <w:r>
+        <w:t>Decisions -&gt; Logical vs Emotional</w:t>
       </w:r>
     </w:p>
     <w:p>
@@ -1292,192 +859,119 @@
           <w:ilvl w:val="0"/>
           <w:numId w:val="4"/>
         </w:numPr>
-        <w:ind w:left="720" w:hanging="360"/>
-      </w:pPr>
-      <w:r>
-        <w:rPr>
-          <w:rtl w:val="0"/>
-        </w:rPr>
-        <w:t xml:space="preserve">Approach -&gt; Structured vs Improvisational</w:t>
-      </w:r>
-    </w:p>
-    <w:p>
-      <w:pPr>
-        <w:rPr/>
-      </w:pPr>
-      <w:r>
-        <w:rPr>
-          <w:rtl w:val="0"/>
-        </w:rPr>
-      </w:r>
-    </w:p>
+      </w:pPr>
+      <w:r>
+        <w:t>Approach -&gt; Structured vs Improvisational</w:t>
+      </w:r>
+    </w:p>
+    <w:p/>
     <w:sectPr>
-      <w:pgSz w:h="15840" w:w="12240"/>
-      <w:pgMar w:bottom="1440" w:top="1440" w:left="1440" w:right="1440" w:header="720" w:footer="720"/>
+      <w:pgSz w:w="12240" w:h="15840"/>
+      <w:pgMar w:top="1440" w:right="1440" w:bottom="1440" w:left="1440" w:header="720" w:footer="720" w:gutter="0"/>
       <w:pgNumType w:start="1"/>
+      <w:cols w:space="720"/>
     </w:sectPr>
   </w:body>
 </w:document>
 </file>
 
 <file path=word/comments.xml><?xml version="1.0" encoding="utf-8"?>
-<w:comments xmlns:mc="http://schemas.openxmlformats.org/markup-compatibility/2006" xmlns:o="urn:schemas-microsoft-com:office:office" xmlns:r="http://schemas.openxmlformats.org/officeDocument/2006/relationships" xmlns:m="http://schemas.openxmlformats.org/officeDocument/2006/math" xmlns:v="urn:schemas-microsoft-com:vml" xmlns:wp="http://schemas.openxmlformats.org/drawingml/2006/wordprocessingDrawing" xmlns:w10="urn:schemas-microsoft-com:office:word" xmlns:w="http://schemas.openxmlformats.org/wordprocessingml/2006/main" xmlns:wne="http://schemas.microsoft.com/office/word/2006/wordml" xmlns:sl="http://schemas.openxmlformats.org/schemaLibrary/2006/main" xmlns:a="http://schemas.openxmlformats.org/drawingml/2006/main" xmlns:pic="http://schemas.openxmlformats.org/drawingml/2006/picture" xmlns:c="http://schemas.openxmlformats.org/drawingml/2006/chart" xmlns:lc="http://schemas.openxmlformats.org/drawingml/2006/lockedCanvas" xmlns:dgm="http://schemas.openxmlformats.org/drawingml/2006/diagram" xmlns:wps="http://schemas.microsoft.com/office/word/2010/wordprocessingShape" xmlns:wpg="http://schemas.microsoft.com/office/word/2010/wordprocessingGroup" xmlns:w14="http://schemas.microsoft.com/office/word/2010/wordml" xmlns:w15="http://schemas.microsoft.com/office/word/2012/wordml">
-  <w:comment w:author="nauhziy" w:id="0" w:date="2019-06-12T07:04:56Z">
-    <w:p>
-      <w:pPr>
-        <w:keepNext w:val="0"/>
-        <w:keepLines w:val="0"/>
+<w:comments xmlns:wpc="http://schemas.microsoft.com/office/word/2010/wordprocessingCanvas" xmlns:mc="http://schemas.openxmlformats.org/markup-compatibility/2006" xmlns:o="urn:schemas-microsoft-com:office:office" xmlns:r="http://schemas.openxmlformats.org/officeDocument/2006/relationships" xmlns:m="http://schemas.openxmlformats.org/officeDocument/2006/math" xmlns:v="urn:schemas-microsoft-com:vml" xmlns:wp14="http://schemas.microsoft.com/office/word/2010/wordprocessingDrawing" xmlns:wp="http://schemas.openxmlformats.org/drawingml/2006/wordprocessingDrawing" xmlns:w10="urn:schemas-microsoft-com:office:word" xmlns:w="http://schemas.openxmlformats.org/wordprocessingml/2006/main" xmlns:w14="http://schemas.microsoft.com/office/word/2010/wordml" xmlns:w15="http://schemas.microsoft.com/office/word/2012/wordml" xmlns:wpg="http://schemas.microsoft.com/office/word/2010/wordprocessingGroup" xmlns:wpi="http://schemas.microsoft.com/office/word/2010/wordprocessingInk" xmlns:wne="http://schemas.microsoft.com/office/word/2006/wordml" xmlns:wps="http://schemas.microsoft.com/office/word/2010/wordprocessingShape" mc:Ignorable="w14 w15 wp14">
+  <w:comment w:id="8" w:author="nauhziy" w:date="2019-06-12T07:04:00Z" w:initials="">
+    <w:p>
+      <w:pPr>
         <w:widowControl w:val="0"/>
         <w:pBdr>
-          <w:top w:space="0" w:sz="0" w:val="nil"/>
-          <w:left w:space="0" w:sz="0" w:val="nil"/>
-          <w:bottom w:space="0" w:sz="0" w:val="nil"/>
-          <w:right w:space="0" w:sz="0" w:val="nil"/>
-          <w:between w:space="0" w:sz="0" w:val="nil"/>
+          <w:top w:val="nil"/>
+          <w:left w:val="nil"/>
+          <w:bottom w:val="nil"/>
+          <w:right w:val="nil"/>
+          <w:between w:val="nil"/>
         </w:pBdr>
-        <w:shd w:fill="auto" w:val="clear"/>
-        <w:spacing w:after="0" w:before="0" w:line="240" w:lineRule="auto"/>
-        <w:ind w:left="0" w:right="0" w:firstLine="0"/>
-        <w:jc w:val="left"/>
+        <w:spacing w:line="240" w:lineRule="auto"/>
         <w:rPr>
-          <w:rFonts w:ascii="Arial" w:cs="Arial" w:eastAsia="Arial" w:hAnsi="Arial"/>
-          <w:b w:val="0"/>
-          <w:i w:val="0"/>
-          <w:smallCaps w:val="0"/>
-          <w:strike w:val="0"/>
           <w:color w:val="000000"/>
-          <w:sz w:val="22"/>
-          <w:szCs w:val="22"/>
-          <w:u w:val="none"/>
-          <w:shd w:fill="auto" w:val="clear"/>
-          <w:vertAlign w:val="baseline"/>
         </w:rPr>
       </w:pPr>
       <w:r>
         <w:rPr>
-          <w:rFonts w:ascii="Arial" w:cs="Arial" w:eastAsia="Arial" w:hAnsi="Arial"/>
-          <w:b w:val="0"/>
-          <w:i w:val="0"/>
-          <w:smallCaps w:val="0"/>
-          <w:strike w:val="0"/>
           <w:color w:val="000000"/>
-          <w:sz w:val="22"/>
-          <w:szCs w:val="22"/>
-          <w:u w:val="none"/>
-          <w:shd w:fill="auto" w:val="clear"/>
-          <w:vertAlign w:val="baseline"/>
-          <w:rtl w:val="0"/>
         </w:rPr>
-        <w:t xml:space="preserve">Will definitely need to think about how we structure this as the game progresses</w:t>
+        <w:t>Will definitely need to think about how we structure this as the game progresses</w:t>
       </w:r>
     </w:p>
   </w:comment>
-  <w:comment w:author="nauhziy" w:id="1" w:date="2019-06-12T07:03:59Z">
-    <w:p>
-      <w:pPr>
-        <w:keepNext w:val="0"/>
-        <w:keepLines w:val="0"/>
+  <w:comment w:id="10" w:author="nauhziy" w:date="2019-06-12T07:03:00Z" w:initials="">
+    <w:p>
+      <w:pPr>
         <w:widowControl w:val="0"/>
         <w:pBdr>
-          <w:top w:space="0" w:sz="0" w:val="nil"/>
-          <w:left w:space="0" w:sz="0" w:val="nil"/>
-          <w:bottom w:space="0" w:sz="0" w:val="nil"/>
-          <w:right w:space="0" w:sz="0" w:val="nil"/>
-          <w:between w:space="0" w:sz="0" w:val="nil"/>
+          <w:top w:val="nil"/>
+          <w:left w:val="nil"/>
+          <w:bottom w:val="nil"/>
+          <w:right w:val="nil"/>
+          <w:between w:val="nil"/>
         </w:pBdr>
-        <w:shd w:fill="auto" w:val="clear"/>
-        <w:spacing w:after="0" w:before="0" w:line="240" w:lineRule="auto"/>
-        <w:ind w:left="0" w:right="0" w:firstLine="0"/>
-        <w:jc w:val="left"/>
+        <w:spacing w:line="240" w:lineRule="auto"/>
         <w:rPr>
-          <w:rFonts w:ascii="Arial" w:cs="Arial" w:eastAsia="Arial" w:hAnsi="Arial"/>
-          <w:b w:val="0"/>
-          <w:i w:val="0"/>
-          <w:smallCaps w:val="0"/>
-          <w:strike w:val="0"/>
           <w:color w:val="000000"/>
-          <w:sz w:val="22"/>
-          <w:szCs w:val="22"/>
-          <w:u w:val="none"/>
-          <w:shd w:fill="auto" w:val="clear"/>
-          <w:vertAlign w:val="baseline"/>
         </w:rPr>
       </w:pPr>
       <w:r>
         <w:rPr>
-          <w:rFonts w:ascii="Arial" w:cs="Arial" w:eastAsia="Arial" w:hAnsi="Arial"/>
-          <w:b w:val="0"/>
-          <w:i w:val="0"/>
-          <w:smallCaps w:val="0"/>
-          <w:strike w:val="0"/>
           <w:color w:val="000000"/>
-          <w:sz w:val="22"/>
-          <w:szCs w:val="22"/>
-          <w:u w:val="none"/>
-          <w:shd w:fill="auto" w:val="clear"/>
-          <w:vertAlign w:val="baseline"/>
-          <w:rtl w:val="0"/>
         </w:rPr>
-        <w:t xml:space="preserve">could add in interesting economic factors, like hyperinflation of the Morovian dollar which results in the ability to get equipment, but converting money attracts accusations of corruption and attempting to abandon Morovia</w:t>
+        <w:t>could add in interesting economic factors, like hyperinflation of the Moro</w:t>
+      </w:r>
+      <w:r>
+        <w:rPr>
+          <w:color w:val="000000"/>
+        </w:rPr>
+        <w:t>vian dollar which results in the ability to get equipment, but converting money attracts accusations of corruption and attempting to abandon Morovia</w:t>
       </w:r>
     </w:p>
   </w:comment>
-  <w:comment w:author="Teo Ting Zhen" w:id="2" w:date="2019-06-13T06:20:39Z">
-    <w:p>
-      <w:pPr>
-        <w:keepNext w:val="0"/>
-        <w:keepLines w:val="0"/>
+  <w:comment w:id="19" w:author="Teo Ting Zhen" w:date="2019-06-13T06:20:00Z" w:initials="">
+    <w:p>
+      <w:pPr>
         <w:widowControl w:val="0"/>
         <w:pBdr>
-          <w:top w:space="0" w:sz="0" w:val="nil"/>
-          <w:left w:space="0" w:sz="0" w:val="nil"/>
-          <w:bottom w:space="0" w:sz="0" w:val="nil"/>
-          <w:right w:space="0" w:sz="0" w:val="nil"/>
-          <w:between w:space="0" w:sz="0" w:val="nil"/>
+          <w:top w:val="nil"/>
+          <w:left w:val="nil"/>
+          <w:bottom w:val="nil"/>
+          <w:right w:val="nil"/>
+          <w:between w:val="nil"/>
         </w:pBdr>
-        <w:shd w:fill="auto" w:val="clear"/>
-        <w:spacing w:after="0" w:before="0" w:line="240" w:lineRule="auto"/>
-        <w:ind w:left="0" w:right="0" w:firstLine="0"/>
-        <w:jc w:val="left"/>
+        <w:spacing w:line="240" w:lineRule="auto"/>
         <w:rPr>
-          <w:rFonts w:ascii="Arial" w:cs="Arial" w:eastAsia="Arial" w:hAnsi="Arial"/>
-          <w:b w:val="0"/>
-          <w:i w:val="0"/>
-          <w:smallCaps w:val="0"/>
-          <w:strike w:val="0"/>
           <w:color w:val="000000"/>
-          <w:sz w:val="22"/>
-          <w:szCs w:val="22"/>
-          <w:u w:val="none"/>
-          <w:shd w:fill="auto" w:val="clear"/>
-          <w:vertAlign w:val="baseline"/>
         </w:rPr>
       </w:pPr>
       <w:r>
         <w:rPr>
-          <w:rFonts w:ascii="Arial" w:cs="Arial" w:eastAsia="Arial" w:hAnsi="Arial"/>
-          <w:b w:val="0"/>
-          <w:i w:val="0"/>
-          <w:smallCaps w:val="0"/>
-          <w:strike w:val="0"/>
           <w:color w:val="000000"/>
-          <w:sz w:val="22"/>
-          <w:szCs w:val="22"/>
-          <w:u w:val="none"/>
-          <w:shd w:fill="auto" w:val="clear"/>
-          <w:vertAlign w:val="baseline"/>
-          <w:rtl w:val="0"/>
         </w:rPr>
-        <w:t xml:space="preserve">Multiplier value?</w:t>
+        <w:t>Multiplier value?</w:t>
       </w:r>
     </w:p>
   </w:comment>
 </w:comments>
 </file>
 
+<file path=word/commentsExtended.xml><?xml version="1.0" encoding="utf-8"?>
+<w15:commentsEx xmlns:wpc="http://schemas.microsoft.com/office/word/2010/wordprocessingCanvas" xmlns:mc="http://schemas.openxmlformats.org/markup-compatibility/2006" xmlns:o="urn:schemas-microsoft-com:office:office" xmlns:r="http://schemas.openxmlformats.org/officeDocument/2006/relationships" xmlns:m="http://schemas.openxmlformats.org/officeDocument/2006/math" xmlns:v="urn:schemas-microsoft-com:vml" xmlns:wp14="http://schemas.microsoft.com/office/word/2010/wordprocessingDrawing" xmlns:wp="http://schemas.openxmlformats.org/drawingml/2006/wordprocessingDrawing" xmlns:w10="urn:schemas-microsoft-com:office:word" xmlns:w="http://schemas.openxmlformats.org/wordprocessingml/2006/main" xmlns:w14="http://schemas.microsoft.com/office/word/2010/wordml" xmlns:w15="http://schemas.microsoft.com/office/word/2012/wordml" xmlns:wpg="http://schemas.microsoft.com/office/word/2010/wordprocessingGroup" xmlns:wpi="http://schemas.microsoft.com/office/word/2010/wordprocessingInk" xmlns:wne="http://schemas.microsoft.com/office/word/2006/wordml" xmlns:wps="http://schemas.microsoft.com/office/word/2010/wordprocessingShape" mc:Ignorable="w14 w15 wp14">
+  <w15:commentEx w15:paraId="00000052" w15:done="0"/>
+  <w15:commentEx w15:paraId="00000053" w15:done="0"/>
+  <w15:commentEx w15:paraId="00000054" w15:done="0"/>
+</w15:commentsEx>
+</file>
+
 <file path=word/numbering.xml><?xml version="1.0" encoding="utf-8"?>
-<w:numbering xmlns:mc="http://schemas.openxmlformats.org/markup-compatibility/2006" xmlns:o="urn:schemas-microsoft-com:office:office" xmlns:r="http://schemas.openxmlformats.org/officeDocument/2006/relationships" xmlns:m="http://schemas.openxmlformats.org/officeDocument/2006/math" xmlns:v="urn:schemas-microsoft-com:vml" xmlns:wp="http://schemas.openxmlformats.org/drawingml/2006/wordprocessingDrawing" xmlns:w10="urn:schemas-microsoft-com:office:word" xmlns:w="http://schemas.openxmlformats.org/wordprocessingml/2006/main" xmlns:wne="http://schemas.microsoft.com/office/word/2006/wordml" xmlns:sl="http://schemas.openxmlformats.org/schemaLibrary/2006/main" xmlns:a="http://schemas.openxmlformats.org/drawingml/2006/main" xmlns:pic="http://schemas.openxmlformats.org/drawingml/2006/picture" xmlns:c="http://schemas.openxmlformats.org/drawingml/2006/chart" xmlns:lc="http://schemas.openxmlformats.org/drawingml/2006/lockedCanvas" xmlns:dgm="http://schemas.openxmlformats.org/drawingml/2006/diagram" xmlns:wps="http://schemas.microsoft.com/office/word/2010/wordprocessingShape" xmlns:wpg="http://schemas.microsoft.com/office/word/2010/wordprocessingGroup" xmlns:w14="http://schemas.microsoft.com/office/word/2010/wordml" xmlns:w15="http://schemas.microsoft.com/office/word/2012/wordml">
-  <w:abstractNum w:abstractNumId="1">
+<w:numbering xmlns:wpc="http://schemas.microsoft.com/office/word/2010/wordprocessingCanvas" xmlns:mc="http://schemas.openxmlformats.org/markup-compatibility/2006" xmlns:o="urn:schemas-microsoft-com:office:office" xmlns:r="http://schemas.openxmlformats.org/officeDocument/2006/relationships" xmlns:m="http://schemas.openxmlformats.org/officeDocument/2006/math" xmlns:v="urn:schemas-microsoft-com:vml" xmlns:wp14="http://schemas.microsoft.com/office/word/2010/wordprocessingDrawing" xmlns:wp="http://schemas.openxmlformats.org/drawingml/2006/wordprocessingDrawing" xmlns:w10="urn:schemas-microsoft-com:office:word" xmlns:w="http://schemas.openxmlformats.org/wordprocessingml/2006/main" xmlns:w14="http://schemas.microsoft.com/office/word/2010/wordml" xmlns:w15="http://schemas.microsoft.com/office/word/2012/wordml" xmlns:wpg="http://schemas.microsoft.com/office/word/2010/wordprocessingGroup" xmlns:wpi="http://schemas.microsoft.com/office/word/2010/wordprocessingInk" xmlns:wne="http://schemas.microsoft.com/office/word/2006/wordml" xmlns:wps="http://schemas.microsoft.com/office/word/2010/wordprocessingShape" mc:Ignorable="w14 w15 wp14">
+  <w:abstractNum w:abstractNumId="0" w15:restartNumberingAfterBreak="0">
+    <w:nsid w:val="0C357914"/>
+    <w:multiLevelType w:val="multilevel"/>
+    <w:tmpl w:val="B11AE6AA"/>
     <w:lvl w:ilvl="0">
       <w:start w:val="1"/>
       <w:numFmt w:val="bullet"/>
@@ -1587,7 +1081,10 @@
       </w:rPr>
     </w:lvl>
   </w:abstractNum>
-  <w:abstractNum w:abstractNumId="2">
+  <w:abstractNum w:abstractNumId="1" w15:restartNumberingAfterBreak="0">
+    <w:nsid w:val="38C47F52"/>
+    <w:multiLevelType w:val="multilevel"/>
+    <w:tmpl w:val="8A906298"/>
     <w:lvl w:ilvl="0">
       <w:start w:val="1"/>
       <w:numFmt w:val="bullet"/>
@@ -1697,7 +1194,10 @@
       </w:rPr>
     </w:lvl>
   </w:abstractNum>
-  <w:abstractNum w:abstractNumId="3">
+  <w:abstractNum w:abstractNumId="2" w15:restartNumberingAfterBreak="0">
+    <w:nsid w:val="3C245F8D"/>
+    <w:multiLevelType w:val="multilevel"/>
+    <w:tmpl w:val="CD38823E"/>
     <w:lvl w:ilvl="0">
       <w:start w:val="1"/>
       <w:numFmt w:val="bullet"/>
@@ -1807,7 +1307,10 @@
       </w:rPr>
     </w:lvl>
   </w:abstractNum>
-  <w:abstractNum w:abstractNumId="4">
+  <w:abstractNum w:abstractNumId="3" w15:restartNumberingAfterBreak="0">
+    <w:nsid w:val="4C9830BF"/>
+    <w:multiLevelType w:val="multilevel"/>
+    <w:tmpl w:val="8188D7FC"/>
     <w:lvl w:ilvl="0">
       <w:start w:val="1"/>
       <w:numFmt w:val="bullet"/>
@@ -1918,29 +1421,29 @@
     </w:lvl>
   </w:abstractNum>
   <w:num w:numId="1">
-    <w:abstractNumId w:val="1"/>
+    <w:abstractNumId w:val="2"/>
   </w:num>
   <w:num w:numId="2">
-    <w:abstractNumId w:val="2"/>
+    <w:abstractNumId w:val="0"/>
   </w:num>
   <w:num w:numId="3">
     <w:abstractNumId w:val="3"/>
   </w:num>
   <w:num w:numId="4">
-    <w:abstractNumId w:val="4"/>
+    <w:abstractNumId w:val="1"/>
   </w:num>
 </w:numbering>
 </file>
 
 <file path=word/styles.xml><?xml version="1.0" encoding="utf-8"?>
-<w:styles xmlns:mc="http://schemas.openxmlformats.org/markup-compatibility/2006" xmlns:o="urn:schemas-microsoft-com:office:office" xmlns:r="http://schemas.openxmlformats.org/officeDocument/2006/relationships" xmlns:m="http://schemas.openxmlformats.org/officeDocument/2006/math" xmlns:v="urn:schemas-microsoft-com:vml" xmlns:wp="http://schemas.openxmlformats.org/drawingml/2006/wordprocessingDrawing" xmlns:w10="urn:schemas-microsoft-com:office:word" xmlns:w="http://schemas.openxmlformats.org/wordprocessingml/2006/main" xmlns:wne="http://schemas.microsoft.com/office/word/2006/wordml" xmlns:sl="http://schemas.openxmlformats.org/schemaLibrary/2006/main" xmlns:a="http://schemas.openxmlformats.org/drawingml/2006/main" xmlns:pic="http://schemas.openxmlformats.org/drawingml/2006/picture" xmlns:c="http://schemas.openxmlformats.org/drawingml/2006/chart" xmlns:lc="http://schemas.openxmlformats.org/drawingml/2006/lockedCanvas" xmlns:dgm="http://schemas.openxmlformats.org/drawingml/2006/diagram" xmlns:wps="http://schemas.microsoft.com/office/word/2010/wordprocessingShape" xmlns:wpg="http://schemas.microsoft.com/office/word/2010/wordprocessingGroup" xmlns:w14="http://schemas.microsoft.com/office/word/2010/wordml" xmlns:w15="http://schemas.microsoft.com/office/word/2012/wordml">
+<w:styles xmlns:mc="http://schemas.openxmlformats.org/markup-compatibility/2006" xmlns:r="http://schemas.openxmlformats.org/officeDocument/2006/relationships" xmlns:w="http://schemas.openxmlformats.org/wordprocessingml/2006/main" xmlns:w14="http://schemas.microsoft.com/office/word/2010/wordml" xmlns:w15="http://schemas.microsoft.com/office/word/2012/wordml" mc:Ignorable="w14 w15">
   <w:docDefaults>
     <w:rPrDefault>
       <w:rPr>
-        <w:rFonts w:ascii="Arial" w:cs="Arial" w:eastAsia="Arial" w:hAnsi="Arial"/>
+        <w:rFonts w:ascii="Arial" w:eastAsia="Arial" w:hAnsi="Arial" w:cs="Arial"/>
         <w:sz w:val="22"/>
         <w:szCs w:val="22"/>
-        <w:lang w:val="en"/>
+        <w:lang w:val="en" w:eastAsia="en-US" w:bidi="ar-SA"/>
       </w:rPr>
     </w:rPrDefault>
     <w:pPrDefault>
@@ -1949,20 +1452,391 @@
       </w:pPr>
     </w:pPrDefault>
   </w:docDefaults>
-  <w:style w:type="paragraph" w:styleId="Normal" w:default="1">
-    <w:name w:val="normal"/>
-  </w:style>
-  <w:style w:type="table" w:styleId="TableNormal" w:default="1">
-    <w:name w:val="Table Normal"/>
+  <w:latentStyles w:defLockedState="0" w:defUIPriority="99" w:defSemiHidden="0" w:defUnhideWhenUsed="0" w:defQFormat="0" w:count="371">
+    <w:lsdException w:name="Normal" w:uiPriority="0" w:qFormat="1"/>
+    <w:lsdException w:name="heading 1" w:uiPriority="9" w:qFormat="1"/>
+    <w:lsdException w:name="heading 2" w:semiHidden="1" w:uiPriority="9" w:unhideWhenUsed="1" w:qFormat="1"/>
+    <w:lsdException w:name="heading 3" w:semiHidden="1" w:uiPriority="9" w:unhideWhenUsed="1" w:qFormat="1"/>
+    <w:lsdException w:name="heading 4" w:semiHidden="1" w:uiPriority="9" w:unhideWhenUsed="1" w:qFormat="1"/>
+    <w:lsdException w:name="heading 5" w:semiHidden="1" w:uiPriority="9" w:unhideWhenUsed="1" w:qFormat="1"/>
+    <w:lsdException w:name="heading 6" w:semiHidden="1" w:uiPriority="9" w:unhideWhenUsed="1" w:qFormat="1"/>
+    <w:lsdException w:name="heading 7" w:semiHidden="1" w:uiPriority="9" w:unhideWhenUsed="1" w:qFormat="1"/>
+    <w:lsdException w:name="heading 8" w:semiHidden="1" w:uiPriority="9" w:unhideWhenUsed="1" w:qFormat="1"/>
+    <w:lsdException w:name="heading 9" w:semiHidden="1" w:uiPriority="9" w:unhideWhenUsed="1" w:qFormat="1"/>
+    <w:lsdException w:name="index 1" w:semiHidden="1" w:unhideWhenUsed="1"/>
+    <w:lsdException w:name="index 2" w:semiHidden="1" w:unhideWhenUsed="1"/>
+    <w:lsdException w:name="index 3" w:semiHidden="1" w:unhideWhenUsed="1"/>
+    <w:lsdException w:name="index 4" w:semiHidden="1" w:unhideWhenUsed="1"/>
+    <w:lsdException w:name="index 5" w:semiHidden="1" w:unhideWhenUsed="1"/>
+    <w:lsdException w:name="index 6" w:semiHidden="1" w:unhideWhenUsed="1"/>
+    <w:lsdException w:name="index 7" w:semiHidden="1" w:unhideWhenUsed="1"/>
+    <w:lsdException w:name="index 8" w:semiHidden="1" w:unhideWhenUsed="1"/>
+    <w:lsdException w:name="index 9" w:semiHidden="1" w:unhideWhenUsed="1"/>
+    <w:lsdException w:name="toc 1" w:semiHidden="1" w:uiPriority="39" w:unhideWhenUsed="1"/>
+    <w:lsdException w:name="toc 2" w:semiHidden="1" w:uiPriority="39" w:unhideWhenUsed="1"/>
+    <w:lsdException w:name="toc 3" w:semiHidden="1" w:uiPriority="39" w:unhideWhenUsed="1"/>
+    <w:lsdException w:name="toc 4" w:semiHidden="1" w:uiPriority="39" w:unhideWhenUsed="1"/>
+    <w:lsdException w:name="toc 5" w:semiHidden="1" w:uiPriority="39" w:unhideWhenUsed="1"/>
+    <w:lsdException w:name="toc 6" w:semiHidden="1" w:uiPriority="39" w:unhideWhenUsed="1"/>
+    <w:lsdException w:name="toc 7" w:semiHidden="1" w:uiPriority="39" w:unhideWhenUsed="1"/>
+    <w:lsdException w:name="toc 8" w:semiHidden="1" w:uiPriority="39" w:unhideWhenUsed="1"/>
+    <w:lsdException w:name="toc 9" w:semiHidden="1" w:uiPriority="39" w:unhideWhenUsed="1"/>
+    <w:lsdException w:name="Normal Indent" w:semiHidden="1" w:unhideWhenUsed="1"/>
+    <w:lsdException w:name="footnote text" w:semiHidden="1" w:unhideWhenUsed="1"/>
+    <w:lsdException w:name="annotation text" w:semiHidden="1" w:unhideWhenUsed="1"/>
+    <w:lsdException w:name="header" w:semiHidden="1" w:unhideWhenUsed="1"/>
+    <w:lsdException w:name="footer" w:semiHidden="1" w:unhideWhenUsed="1"/>
+    <w:lsdException w:name="index heading" w:semiHidden="1" w:unhideWhenUsed="1"/>
+    <w:lsdException w:name="caption" w:semiHidden="1" w:uiPriority="35" w:unhideWhenUsed="1" w:qFormat="1"/>
+    <w:lsdException w:name="table of figures" w:semiHidden="1" w:unhideWhenUsed="1"/>
+    <w:lsdException w:name="envelope address" w:semiHidden="1" w:unhideWhenUsed="1"/>
+    <w:lsdException w:name="envelope return" w:semiHidden="1" w:unhideWhenUsed="1"/>
+    <w:lsdException w:name="footnote reference" w:semiHidden="1" w:unhideWhenUsed="1"/>
+    <w:lsdException w:name="annotation reference" w:semiHidden="1" w:unhideWhenUsed="1"/>
+    <w:lsdException w:name="line number" w:semiHidden="1" w:unhideWhenUsed="1"/>
+    <w:lsdException w:name="page number" w:semiHidden="1" w:unhideWhenUsed="1"/>
+    <w:lsdException w:name="endnote reference" w:semiHidden="1" w:unhideWhenUsed="1"/>
+    <w:lsdException w:name="endnote text" w:semiHidden="1" w:unhideWhenUsed="1"/>
+    <w:lsdException w:name="table of authorities" w:semiHidden="1" w:unhideWhenUsed="1"/>
+    <w:lsdException w:name="macro" w:semiHidden="1" w:unhideWhenUsed="1"/>
+    <w:lsdException w:name="toa heading" w:semiHidden="1" w:unhideWhenUsed="1"/>
+    <w:lsdException w:name="List" w:semiHidden="1" w:unhideWhenUsed="1"/>
+    <w:lsdException w:name="List Bullet" w:semiHidden="1" w:unhideWhenUsed="1"/>
+    <w:lsdException w:name="List Number" w:semiHidden="1" w:unhideWhenUsed="1"/>
+    <w:lsdException w:name="List 2" w:semiHidden="1" w:unhideWhenUsed="1"/>
+    <w:lsdException w:name="List 3" w:semiHidden="1" w:unhideWhenUsed="1"/>
+    <w:lsdException w:name="List 4" w:semiHidden="1" w:unhideWhenUsed="1"/>
+    <w:lsdException w:name="List 5" w:semiHidden="1" w:unhideWhenUsed="1"/>
+    <w:lsdException w:name="List Bullet 2" w:semiHidden="1" w:unhideWhenUsed="1"/>
+    <w:lsdException w:name="List Bullet 3" w:semiHidden="1" w:unhideWhenUsed="1"/>
+    <w:lsdException w:name="List Bullet 4" w:semiHidden="1" w:unhideWhenUsed="1"/>
+    <w:lsdException w:name="List Bullet 5" w:semiHidden="1" w:unhideWhenUsed="1"/>
+    <w:lsdException w:name="List Number 2" w:semiHidden="1" w:unhideWhenUsed="1"/>
+    <w:lsdException w:name="List Number 3" w:semiHidden="1" w:unhideWhenUsed="1"/>
+    <w:lsdException w:name="List Number 4" w:semiHidden="1" w:unhideWhenUsed="1"/>
+    <w:lsdException w:name="List Number 5" w:semiHidden="1" w:unhideWhenUsed="1"/>
+    <w:lsdException w:name="Title" w:uiPriority="10" w:qFormat="1"/>
+    <w:lsdException w:name="Closing" w:semiHidden="1" w:unhideWhenUsed="1"/>
+    <w:lsdException w:name="Signature" w:semiHidden="1" w:unhideWhenUsed="1"/>
+    <w:lsdException w:name="Default Paragraph Font" w:semiHidden="1" w:uiPriority="1" w:unhideWhenUsed="1"/>
+    <w:lsdException w:name="Body Text" w:semiHidden="1" w:unhideWhenUsed="1"/>
+    <w:lsdException w:name="Body Text Indent" w:semiHidden="1" w:unhideWhenUsed="1"/>
+    <w:lsdException w:name="List Continue" w:semiHidden="1" w:unhideWhenUsed="1"/>
+    <w:lsdException w:name="List Continue 2" w:semiHidden="1" w:unhideWhenUsed="1"/>
+    <w:lsdException w:name="List Continue 3" w:semiHidden="1" w:unhideWhenUsed="1"/>
+    <w:lsdException w:name="List Continue 4" w:semiHidden="1" w:unhideWhenUsed="1"/>
+    <w:lsdException w:name="List Continue 5" w:semiHidden="1" w:unhideWhenUsed="1"/>
+    <w:lsdException w:name="Message Header" w:semiHidden="1" w:unhideWhenUsed="1"/>
+    <w:lsdException w:name="Subtitle" w:uiPriority="11" w:qFormat="1"/>
+    <w:lsdException w:name="Salutation" w:semiHidden="1" w:unhideWhenUsed="1"/>
+    <w:lsdException w:name="Date" w:semiHidden="1" w:unhideWhenUsed="1"/>
+    <w:lsdException w:name="Body Text First Indent" w:semiHidden="1" w:unhideWhenUsed="1"/>
+    <w:lsdException w:name="Body Text First Indent 2" w:semiHidden="1" w:unhideWhenUsed="1"/>
+    <w:lsdException w:name="Note Heading" w:semiHidden="1" w:unhideWhenUsed="1"/>
+    <w:lsdException w:name="Body Text 2" w:semiHidden="1" w:unhideWhenUsed="1"/>
+    <w:lsdException w:name="Body Text 3" w:semiHidden="1" w:unhideWhenUsed="1"/>
+    <w:lsdException w:name="Body Text Indent 2" w:semiHidden="1" w:unhideWhenUsed="1"/>
+    <w:lsdException w:name="Body Text Indent 3" w:semiHidden="1" w:unhideWhenUsed="1"/>
+    <w:lsdException w:name="Block Text" w:semiHidden="1" w:unhideWhenUsed="1"/>
+    <w:lsdException w:name="Hyperlink" w:semiHidden="1" w:unhideWhenUsed="1"/>
+    <w:lsdException w:name="FollowedHyperlink" w:semiHidden="1" w:unhideWhenUsed="1"/>
+    <w:lsdException w:name="Strong" w:uiPriority="22" w:qFormat="1"/>
+    <w:lsdException w:name="Emphasis" w:uiPriority="20" w:qFormat="1"/>
+    <w:lsdException w:name="Document Map" w:semiHidden="1" w:unhideWhenUsed="1"/>
+    <w:lsdException w:name="Plain Text" w:semiHidden="1" w:unhideWhenUsed="1"/>
+    <w:lsdException w:name="E-mail Signature" w:semiHidden="1" w:unhideWhenUsed="1"/>
+    <w:lsdException w:name="HTML Top of Form" w:semiHidden="1" w:unhideWhenUsed="1"/>
+    <w:lsdException w:name="HTML Bottom of Form" w:semiHidden="1" w:unhideWhenUsed="1"/>
+    <w:lsdException w:name="Normal (Web)" w:semiHidden="1" w:unhideWhenUsed="1"/>
+    <w:lsdException w:name="HTML Acronym" w:semiHidden="1" w:unhideWhenUsed="1"/>
+    <w:lsdException w:name="HTML Address" w:semiHidden="1" w:unhideWhenUsed="1"/>
+    <w:lsdException w:name="HTML Cite" w:semiHidden="1" w:unhideWhenUsed="1"/>
+    <w:lsdException w:name="HTML Code" w:semiHidden="1" w:unhideWhenUsed="1"/>
+    <w:lsdException w:name="HTML Definition" w:semiHidden="1" w:unhideWhenUsed="1"/>
+    <w:lsdException w:name="HTML Keyboard" w:semiHidden="1" w:unhideWhenUsed="1"/>
+    <w:lsdException w:name="HTML Preformatted" w:semiHidden="1" w:unhideWhenUsed="1"/>
+    <w:lsdException w:name="HTML Sample" w:semiHidden="1" w:unhideWhenUsed="1"/>
+    <w:lsdException w:name="HTML Typewriter" w:semiHidden="1" w:unhideWhenUsed="1"/>
+    <w:lsdException w:name="HTML Variable" w:semiHidden="1" w:unhideWhenUsed="1"/>
+    <w:lsdException w:name="Normal Table" w:semiHidden="1" w:unhideWhenUsed="1"/>
+    <w:lsdException w:name="annotation subject" w:semiHidden="1" w:unhideWhenUsed="1"/>
+    <w:lsdException w:name="No List" w:semiHidden="1" w:unhideWhenUsed="1"/>
+    <w:lsdException w:name="Outline List 1" w:semiHidden="1" w:unhideWhenUsed="1"/>
+    <w:lsdException w:name="Outline List 2" w:semiHidden="1" w:unhideWhenUsed="1"/>
+    <w:lsdException w:name="Outline List 3" w:semiHidden="1" w:unhideWhenUsed="1"/>
+    <w:lsdException w:name="Table Simple 1" w:semiHidden="1" w:unhideWhenUsed="1"/>
+    <w:lsdException w:name="Table Simple 2" w:semiHidden="1" w:unhideWhenUsed="1"/>
+    <w:lsdException w:name="Table Simple 3" w:semiHidden="1" w:unhideWhenUsed="1"/>
+    <w:lsdException w:name="Table Classic 1" w:semiHidden="1" w:unhideWhenUsed="1"/>
+    <w:lsdException w:name="Table Classic 2" w:semiHidden="1" w:unhideWhenUsed="1"/>
+    <w:lsdException w:name="Table Classic 3" w:semiHidden="1" w:unhideWhenUsed="1"/>
+    <w:lsdException w:name="Table Classic 4" w:semiHidden="1" w:unhideWhenUsed="1"/>
+    <w:lsdException w:name="Table Colorful 1" w:semiHidden="1" w:unhideWhenUsed="1"/>
+    <w:lsdException w:name="Table Colorful 2" w:semiHidden="1" w:unhideWhenUsed="1"/>
+    <w:lsdException w:name="Table Colorful 3" w:semiHidden="1" w:unhideWhenUsed="1"/>
+    <w:lsdException w:name="Table Columns 1" w:semiHidden="1" w:unhideWhenUsed="1"/>
+    <w:lsdException w:name="Table Columns 2" w:semiHidden="1" w:unhideWhenUsed="1"/>
+    <w:lsdException w:name="Table Columns 3" w:semiHidden="1" w:unhideWhenUsed="1"/>
+    <w:lsdException w:name="Table Columns 4" w:semiHidden="1" w:unhideWhenUsed="1"/>
+    <w:lsdException w:name="Table Columns 5" w:semiHidden="1" w:unhideWhenUsed="1"/>
+    <w:lsdException w:name="Table Grid 1" w:semiHidden="1" w:unhideWhenUsed="1"/>
+    <w:lsdException w:name="Table Grid 2" w:semiHidden="1" w:unhideWhenUsed="1"/>
+    <w:lsdException w:name="Table Grid 3" w:semiHidden="1" w:unhideWhenUsed="1"/>
+    <w:lsdException w:name="Table Grid 4" w:semiHidden="1" w:unhideWhenUsed="1"/>
+    <w:lsdException w:name="Table Grid 5" w:semiHidden="1" w:unhideWhenUsed="1"/>
+    <w:lsdException w:name="Table Grid 6" w:semiHidden="1" w:unhideWhenUsed="1"/>
+    <w:lsdException w:name="Table Grid 7" w:semiHidden="1" w:unhideWhenUsed="1"/>
+    <w:lsdException w:name="Table Grid 8" w:semiHidden="1" w:unhideWhenUsed="1"/>
+    <w:lsdException w:name="Table List 1" w:semiHidden="1" w:unhideWhenUsed="1"/>
+    <w:lsdException w:name="Table List 2" w:semiHidden="1" w:unhideWhenUsed="1"/>
+    <w:lsdException w:name="Table List 3" w:semiHidden="1" w:unhideWhenUsed="1"/>
+    <w:lsdException w:name="Table List 4" w:semiHidden="1" w:unhideWhenUsed="1"/>
+    <w:lsdException w:name="Table List 5" w:semiHidden="1" w:unhideWhenUsed="1"/>
+    <w:lsdException w:name="Table List 6" w:semiHidden="1" w:unhideWhenUsed="1"/>
+    <w:lsdException w:name="Table List 7" w:semiHidden="1" w:unhideWhenUsed="1"/>
+    <w:lsdException w:name="Table List 8" w:semiHidden="1" w:unhideWhenUsed="1"/>
+    <w:lsdException w:name="Table 3D effects 1" w:semiHidden="1" w:unhideWhenUsed="1"/>
+    <w:lsdException w:name="Table 3D effects 2" w:semiHidden="1" w:unhideWhenUsed="1"/>
+    <w:lsdException w:name="Table 3D effects 3" w:semiHidden="1" w:unhideWhenUsed="1"/>
+    <w:lsdException w:name="Table Contemporary" w:semiHidden="1" w:unhideWhenUsed="1"/>
+    <w:lsdException w:name="Table Elegant" w:semiHidden="1" w:unhideWhenUsed="1"/>
+    <w:lsdException w:name="Table Professional" w:semiHidden="1" w:unhideWhenUsed="1"/>
+    <w:lsdException w:name="Table Subtle 1" w:semiHidden="1" w:unhideWhenUsed="1"/>
+    <w:lsdException w:name="Table Subtle 2" w:semiHidden="1" w:unhideWhenUsed="1"/>
+    <w:lsdException w:name="Table Web 1" w:semiHidden="1" w:unhideWhenUsed="1"/>
+    <w:lsdException w:name="Table Web 2" w:semiHidden="1" w:unhideWhenUsed="1"/>
+    <w:lsdException w:name="Table Web 3" w:semiHidden="1" w:unhideWhenUsed="1"/>
+    <w:lsdException w:name="Balloon Text" w:semiHidden="1" w:unhideWhenUsed="1"/>
+    <w:lsdException w:name="Table Grid" w:uiPriority="39"/>
+    <w:lsdException w:name="Table Theme" w:semiHidden="1" w:unhideWhenUsed="1"/>
+    <w:lsdException w:name="Placeholder Text" w:semiHidden="1"/>
+    <w:lsdException w:name="No Spacing" w:uiPriority="1" w:qFormat="1"/>
+    <w:lsdException w:name="Light Shading" w:uiPriority="60"/>
+    <w:lsdException w:name="Light List" w:uiPriority="61"/>
+    <w:lsdException w:name="Light Grid" w:uiPriority="62"/>
+    <w:lsdException w:name="Medium Shading 1" w:uiPriority="63"/>
+    <w:lsdException w:name="Medium Shading 2" w:uiPriority="64"/>
+    <w:lsdException w:name="Medium List 1" w:uiPriority="65"/>
+    <w:lsdException w:name="Medium List 2" w:uiPriority="66"/>
+    <w:lsdException w:name="Medium Grid 1" w:uiPriority="67"/>
+    <w:lsdException w:name="Medium Grid 2" w:uiPriority="68"/>
+    <w:lsdException w:name="Medium Grid 3" w:uiPriority="69"/>
+    <w:lsdException w:name="Dark List" w:uiPriority="70"/>
+    <w:lsdException w:name="Colorful Shading" w:uiPriority="71"/>
+    <w:lsdException w:name="Colorful List" w:uiPriority="72"/>
+    <w:lsdException w:name="Colorful Grid" w:uiPriority="73"/>
+    <w:lsdException w:name="Light Shading Accent 1" w:uiPriority="60"/>
+    <w:lsdException w:name="Light List Accent 1" w:uiPriority="61"/>
+    <w:lsdException w:name="Light Grid Accent 1" w:uiPriority="62"/>
+    <w:lsdException w:name="Medium Shading 1 Accent 1" w:uiPriority="63"/>
+    <w:lsdException w:name="Medium Shading 2 Accent 1" w:uiPriority="64"/>
+    <w:lsdException w:name="Medium List 1 Accent 1" w:uiPriority="65"/>
+    <w:lsdException w:name="Revision" w:semiHidden="1"/>
+    <w:lsdException w:name="List Paragraph" w:uiPriority="34" w:qFormat="1"/>
+    <w:lsdException w:name="Quote" w:uiPriority="29" w:qFormat="1"/>
+    <w:lsdException w:name="Intense Quote" w:uiPriority="30" w:qFormat="1"/>
+    <w:lsdException w:name="Medium List 2 Accent 1" w:uiPriority="66"/>
+    <w:lsdException w:name="Medium Grid 1 Accent 1" w:uiPriority="67"/>
+    <w:lsdException w:name="Medium Grid 2 Accent 1" w:uiPriority="68"/>
+    <w:lsdException w:name="Medium Grid 3 Accent 1" w:uiPriority="69"/>
+    <w:lsdException w:name="Dark List Accent 1" w:uiPriority="70"/>
+    <w:lsdException w:name="Colorful Shading Accent 1" w:uiPriority="71"/>
+    <w:lsdException w:name="Colorful List Accent 1" w:uiPriority="72"/>
+    <w:lsdException w:name="Colorful Grid Accent 1" w:uiPriority="73"/>
+    <w:lsdException w:name="Light Shading Accent 2" w:uiPriority="60"/>
+    <w:lsdException w:name="Light List Accent 2" w:uiPriority="61"/>
+    <w:lsdException w:name="Light Grid Accent 2" w:uiPriority="62"/>
+    <w:lsdException w:name="Medium Shading 1 Accent 2" w:uiPriority="63"/>
+    <w:lsdException w:name="Medium Shading 2 Accent 2" w:uiPriority="64"/>
+    <w:lsdException w:name="Medium List 1 Accent 2" w:uiPriority="65"/>
+    <w:lsdException w:name="Medium List 2 Accent 2" w:uiPriority="66"/>
+    <w:lsdException w:name="Medium Grid 1 Accent 2" w:uiPriority="67"/>
+    <w:lsdException w:name="Medium Grid 2 Accent 2" w:uiPriority="68"/>
+    <w:lsdException w:name="Medium Grid 3 Accent 2" w:uiPriority="69"/>
+    <w:lsdException w:name="Dark List Accent 2" w:uiPriority="70"/>
+    <w:lsdException w:name="Colorful Shading Accent 2" w:uiPriority="71"/>
+    <w:lsdException w:name="Colorful List Accent 2" w:uiPriority="72"/>
+    <w:lsdException w:name="Colorful Grid Accent 2" w:uiPriority="73"/>
+    <w:lsdException w:name="Light Shading Accent 3" w:uiPriority="60"/>
+    <w:lsdException w:name="Light List Accent 3" w:uiPriority="61"/>
+    <w:lsdException w:name="Light Grid Accent 3" w:uiPriority="62"/>
+    <w:lsdException w:name="Medium Shading 1 Accent 3" w:uiPriority="63"/>
+    <w:lsdException w:name="Medium Shading 2 Accent 3" w:uiPriority="64"/>
+    <w:lsdException w:name="Medium List 1 Accent 3" w:uiPriority="65"/>
+    <w:lsdException w:name="Medium List 2 Accent 3" w:uiPriority="66"/>
+    <w:lsdException w:name="Medium Grid 1 Accent 3" w:uiPriority="67"/>
+    <w:lsdException w:name="Medium Grid 2 Accent 3" w:uiPriority="68"/>
+    <w:lsdException w:name="Medium Grid 3 Accent 3" w:uiPriority="69"/>
+    <w:lsdException w:name="Dark List Accent 3" w:uiPriority="70"/>
+    <w:lsdException w:name="Colorful Shading Accent 3" w:uiPriority="71"/>
+    <w:lsdException w:name="Colorful List Accent 3" w:uiPriority="72"/>
+    <w:lsdException w:name="Colorful Grid Accent 3" w:uiPriority="73"/>
+    <w:lsdException w:name="Light Shading Accent 4" w:uiPriority="60"/>
+    <w:lsdException w:name="Light List Accent 4" w:uiPriority="61"/>
+    <w:lsdException w:name="Light Grid Accent 4" w:uiPriority="62"/>
+    <w:lsdException w:name="Medium Shading 1 Accent 4" w:uiPriority="63"/>
+    <w:lsdException w:name="Medium Shading 2 Accent 4" w:uiPriority="64"/>
+    <w:lsdException w:name="Medium List 1 Accent 4" w:uiPriority="65"/>
+    <w:lsdException w:name="Medium List 2 Accent 4" w:uiPriority="66"/>
+    <w:lsdException w:name="Medium Grid 1 Accent 4" w:uiPriority="67"/>
+    <w:lsdException w:name="Medium Grid 2 Accent 4" w:uiPriority="68"/>
+    <w:lsdException w:name="Medium Grid 3 Accent 4" w:uiPriority="69"/>
+    <w:lsdException w:name="Dark List Accent 4" w:uiPriority="70"/>
+    <w:lsdException w:name="Colorful Shading Accent 4" w:uiPriority="71"/>
+    <w:lsdException w:name="Colorful List Accent 4" w:uiPriority="72"/>
+    <w:lsdException w:name="Colorful Grid Accent 4" w:uiPriority="73"/>
+    <w:lsdException w:name="Light Shading Accent 5" w:uiPriority="60"/>
+    <w:lsdException w:name="Light List Accent 5" w:uiPriority="61"/>
+    <w:lsdException w:name="Light Grid Accent 5" w:uiPriority="62"/>
+    <w:lsdException w:name="Medium Shading 1 Accent 5" w:uiPriority="63"/>
+    <w:lsdException w:name="Medium Shading 2 Accent 5" w:uiPriority="64"/>
+    <w:lsdException w:name="Medium List 1 Accent 5" w:uiPriority="65"/>
+    <w:lsdException w:name="Medium List 2 Accent 5" w:uiPriority="66"/>
+    <w:lsdException w:name="Medium Grid 1 Accent 5" w:uiPriority="67"/>
+    <w:lsdException w:name="Medium Grid 2 Accent 5" w:uiPriority="68"/>
+    <w:lsdException w:name="Medium Grid 3 Accent 5" w:uiPriority="69"/>
+    <w:lsdException w:name="Dark List Accent 5" w:uiPriority="70"/>
+    <w:lsdException w:name="Colorful Shading Accent 5" w:uiPriority="71"/>
+    <w:lsdException w:name="Colorful List Accent 5" w:uiPriority="72"/>
+    <w:lsdException w:name="Colorful Grid Accent 5" w:uiPriority="73"/>
+    <w:lsdException w:name="Light Shading Accent 6" w:uiPriority="60"/>
+    <w:lsdException w:name="Light List Accent 6" w:uiPriority="61"/>
+    <w:lsdException w:name="Light Grid Accent 6" w:uiPriority="62"/>
+    <w:lsdException w:name="Medium Shading 1 Accent 6" w:uiPriority="63"/>
+    <w:lsdException w:name="Medium Shading 2 Accent 6" w:uiPriority="64"/>
+    <w:lsdException w:name="Medium List 1 Accent 6" w:uiPriority="65"/>
+    <w:lsdException w:name="Medium List 2 Accent 6" w:uiPriority="66"/>
+    <w:lsdException w:name="Medium Grid 1 Accent 6" w:uiPriority="67"/>
+    <w:lsdException w:name="Medium Grid 2 Accent 6" w:uiPriority="68"/>
+    <w:lsdException w:name="Medium Grid 3 Accent 6" w:uiPriority="69"/>
+    <w:lsdException w:name="Dark List Accent 6" w:uiPriority="70"/>
+    <w:lsdException w:name="Colorful Shading Accent 6" w:uiPriority="71"/>
+    <w:lsdException w:name="Colorful List Accent 6" w:uiPriority="72"/>
+    <w:lsdException w:name="Colorful Grid Accent 6" w:uiPriority="73"/>
+    <w:lsdException w:name="Subtle Emphasis" w:uiPriority="19" w:qFormat="1"/>
+    <w:lsdException w:name="Intense Emphasis" w:uiPriority="21" w:qFormat="1"/>
+    <w:lsdException w:name="Subtle Reference" w:uiPriority="31" w:qFormat="1"/>
+    <w:lsdException w:name="Intense Reference" w:uiPriority="32" w:qFormat="1"/>
+    <w:lsdException w:name="Book Title" w:uiPriority="33" w:qFormat="1"/>
+    <w:lsdException w:name="Bibliography" w:semiHidden="1" w:uiPriority="37" w:unhideWhenUsed="1"/>
+    <w:lsdException w:name="TOC Heading" w:semiHidden="1" w:uiPriority="39" w:unhideWhenUsed="1" w:qFormat="1"/>
+    <w:lsdException w:name="Plain Table 1" w:uiPriority="41"/>
+    <w:lsdException w:name="Plain Table 2" w:uiPriority="42"/>
+    <w:lsdException w:name="Plain Table 3" w:uiPriority="43"/>
+    <w:lsdException w:name="Plain Table 4" w:uiPriority="44"/>
+    <w:lsdException w:name="Plain Table 5" w:uiPriority="45"/>
+    <w:lsdException w:name="Grid Table Light" w:uiPriority="40"/>
+    <w:lsdException w:name="Grid Table 1 Light" w:uiPriority="46"/>
+    <w:lsdException w:name="Grid Table 2" w:uiPriority="47"/>
+    <w:lsdException w:name="Grid Table 3" w:uiPriority="48"/>
+    <w:lsdException w:name="Grid Table 4" w:uiPriority="49"/>
+    <w:lsdException w:name="Grid Table 5 Dark" w:uiPriority="50"/>
+    <w:lsdException w:name="Grid Table 6 Colorful" w:uiPriority="51"/>
+    <w:lsdException w:name="Grid Table 7 Colorful" w:uiPriority="52"/>
+    <w:lsdException w:name="Grid Table 1 Light Accent 1" w:uiPriority="46"/>
+    <w:lsdException w:name="Grid Table 2 Accent 1" w:uiPriority="47"/>
+    <w:lsdException w:name="Grid Table 3 Accent 1" w:uiPriority="48"/>
+    <w:lsdException w:name="Grid Table 4 Accent 1" w:uiPriority="49"/>
+    <w:lsdException w:name="Grid Table 5 Dark Accent 1" w:uiPriority="50"/>
+    <w:lsdException w:name="Grid Table 6 Colorful Accent 1" w:uiPriority="51"/>
+    <w:lsdException w:name="Grid Table 7 Colorful Accent 1" w:uiPriority="52"/>
+    <w:lsdException w:name="Grid Table 1 Light Accent 2" w:uiPriority="46"/>
+    <w:lsdException w:name="Grid Table 2 Accent 2" w:uiPriority="47"/>
+    <w:lsdException w:name="Grid Table 3 Accent 2" w:uiPriority="48"/>
+    <w:lsdException w:name="Grid Table 4 Accent 2" w:uiPriority="49"/>
+    <w:lsdException w:name="Grid Table 5 Dark Accent 2" w:uiPriority="50"/>
+    <w:lsdException w:name="Grid Table 6 Colorful Accent 2" w:uiPriority="51"/>
+    <w:lsdException w:name="Grid Table 7 Colorful Accent 2" w:uiPriority="52"/>
+    <w:lsdException w:name="Grid Table 1 Light Accent 3" w:uiPriority="46"/>
+    <w:lsdException w:name="Grid Table 2 Accent 3" w:uiPriority="47"/>
+    <w:lsdException w:name="Grid Table 3 Accent 3" w:uiPriority="48"/>
+    <w:lsdException w:name="Grid Table 4 Accent 3" w:uiPriority="49"/>
+    <w:lsdException w:name="Grid Table 5 Dark Accent 3" w:uiPriority="50"/>
+    <w:lsdException w:name="Grid Table 6 Colorful Accent 3" w:uiPriority="51"/>
+    <w:lsdException w:name="Grid Table 7 Colorful Accent 3" w:uiPriority="52"/>
+    <w:lsdException w:name="Grid Table 1 Light Accent 4" w:uiPriority="46"/>
+    <w:lsdException w:name="Grid Table 2 Accent 4" w:uiPriority="47"/>
+    <w:lsdException w:name="Grid Table 3 Accent 4" w:uiPriority="48"/>
+    <w:lsdException w:name="Grid Table 4 Accent 4" w:uiPriority="49"/>
+    <w:lsdException w:name="Grid Table 5 Dark Accent 4" w:uiPriority="50"/>
+    <w:lsdException w:name="Grid Table 6 Colorful Accent 4" w:uiPriority="51"/>
+    <w:lsdException w:name="Grid Table 7 Colorful Accent 4" w:uiPriority="52"/>
+    <w:lsdException w:name="Grid Table 1 Light Accent 5" w:uiPriority="46"/>
+    <w:lsdException w:name="Grid Table 2 Accent 5" w:uiPriority="47"/>
+    <w:lsdException w:name="Grid Table 3 Accent 5" w:uiPriority="48"/>
+    <w:lsdException w:name="Grid Table 4 Accent 5" w:uiPriority="49"/>
+    <w:lsdException w:name="Grid Table 5 Dark Accent 5" w:uiPriority="50"/>
+    <w:lsdException w:name="Grid Table 6 Colorful Accent 5" w:uiPriority="51"/>
+    <w:lsdException w:name="Grid Table 7 Colorful Accent 5" w:uiPriority="52"/>
+    <w:lsdException w:name="Grid Table 1 Light Accent 6" w:uiPriority="46"/>
+    <w:lsdException w:name="Grid Table 2 Accent 6" w:uiPriority="47"/>
+    <w:lsdException w:name="Grid Table 3 Accent 6" w:uiPriority="48"/>
+    <w:lsdException w:name="Grid Table 4 Accent 6" w:uiPriority="49"/>
+    <w:lsdException w:name="Grid Table 5 Dark Accent 6" w:uiPriority="50"/>
+    <w:lsdException w:name="Grid Table 6 Colorful Accent 6" w:uiPriority="51"/>
+    <w:lsdException w:name="Grid Table 7 Colorful Accent 6" w:uiPriority="52"/>
+    <w:lsdException w:name="List Table 1 Light" w:uiPriority="46"/>
+    <w:lsdException w:name="List Table 2" w:uiPriority="47"/>
+    <w:lsdException w:name="List Table 3" w:uiPriority="48"/>
+    <w:lsdException w:name="List Table 4" w:uiPriority="49"/>
+    <w:lsdException w:name="List Table 5 Dark" w:uiPriority="50"/>
+    <w:lsdException w:name="List Table 6 Colorful" w:uiPriority="51"/>
+    <w:lsdException w:name="List Table 7 Colorful" w:uiPriority="52"/>
+    <w:lsdException w:name="List Table 1 Light Accent 1" w:uiPriority="46"/>
+    <w:lsdException w:name="List Table 2 Accent 1" w:uiPriority="47"/>
+    <w:lsdException w:name="List Table 3 Accent 1" w:uiPriority="48"/>
+    <w:lsdException w:name="List Table 4 Accent 1" w:uiPriority="49"/>
+    <w:lsdException w:name="List Table 5 Dark Accent 1" w:uiPriority="50"/>
+    <w:lsdException w:name="List Table 6 Colorful Accent 1" w:uiPriority="51"/>
+    <w:lsdException w:name="List Table 7 Colorful Accent 1" w:uiPriority="52"/>
+    <w:lsdException w:name="List Table 1 Light Accent 2" w:uiPriority="46"/>
+    <w:lsdException w:name="List Table 2 Accent 2" w:uiPriority="47"/>
+    <w:lsdException w:name="List Table 3 Accent 2" w:uiPriority="48"/>
+    <w:lsdException w:name="List Table 4 Accent 2" w:uiPriority="49"/>
+    <w:lsdException w:name="List Table 5 Dark Accent 2" w:uiPriority="50"/>
+    <w:lsdException w:name="List Table 6 Colorful Accent 2" w:uiPriority="51"/>
+    <w:lsdException w:name="List Table 7 Colorful Accent 2" w:uiPriority="52"/>
+    <w:lsdException w:name="List Table 1 Light Accent 3" w:uiPriority="46"/>
+    <w:lsdException w:name="List Table 2 Accent 3" w:uiPriority="47"/>
+    <w:lsdException w:name="List Table 3 Accent 3" w:uiPriority="48"/>
+    <w:lsdException w:name="List Table 4 Accent 3" w:uiPriority="49"/>
+    <w:lsdException w:name="List Table 5 Dark Accent 3" w:uiPriority="50"/>
+    <w:lsdException w:name="List Table 6 Colorful Accent 3" w:uiPriority="51"/>
+    <w:lsdException w:name="List Table 7 Colorful Accent 3" w:uiPriority="52"/>
+    <w:lsdException w:name="List Table 1 Light Accent 4" w:uiPriority="46"/>
+    <w:lsdException w:name="List Table 2 Accent 4" w:uiPriority="47"/>
+    <w:lsdException w:name="List Table 3 Accent 4" w:uiPriority="48"/>
+    <w:lsdException w:name="List Table 4 Accent 4" w:uiPriority="49"/>
+    <w:lsdException w:name="List Table 5 Dark Accent 4" w:uiPriority="50"/>
+    <w:lsdException w:name="List Table 6 Colorful Accent 4" w:uiPriority="51"/>
+    <w:lsdException w:name="List Table 7 Colorful Accent 4" w:uiPriority="52"/>
+    <w:lsdException w:name="List Table 1 Light Accent 5" w:uiPriority="46"/>
+    <w:lsdException w:name="List Table 2 Accent 5" w:uiPriority="47"/>
+    <w:lsdException w:name="List Table 3 Accent 5" w:uiPriority="48"/>
+    <w:lsdException w:name="List Table 4 Accent 5" w:uiPriority="49"/>
+    <w:lsdException w:name="List Table 5 Dark Accent 5" w:uiPriority="50"/>
+    <w:lsdException w:name="List Table 6 Colorful Accent 5" w:uiPriority="51"/>
+    <w:lsdException w:name="List Table 7 Colorful Accent 5" w:uiPriority="52"/>
+    <w:lsdException w:name="List Table 1 Light Accent 6" w:uiPriority="46"/>
+    <w:lsdException w:name="List Table 2 Accent 6" w:uiPriority="47"/>
+    <w:lsdException w:name="List Table 3 Accent 6" w:uiPriority="48"/>
+    <w:lsdException w:name="List Table 4 Accent 6" w:uiPriority="49"/>
+    <w:lsdException w:name="List Table 5 Dark Accent 6" w:uiPriority="50"/>
+    <w:lsdException w:name="List Table 6 Colorful Accent 6" w:uiPriority="51"/>
+    <w:lsdException w:name="List Table 7 Colorful Accent 6" w:uiPriority="52"/>
+  </w:latentStyles>
+  <w:style w:type="paragraph" w:default="1" w:styleId="Normal">
+    <w:name w:val="Normal"/>
   </w:style>
   <w:style w:type="paragraph" w:styleId="Heading1">
     <w:name w:val="heading 1"/>
     <w:basedOn w:val="Normal"/>
     <w:next w:val="Normal"/>
     <w:pPr>
-      <w:keepNext w:val="1"/>
-      <w:keepLines w:val="1"/>
-      <w:spacing w:after="120" w:before="400" w:lineRule="auto"/>
+      <w:keepNext/>
+      <w:keepLines/>
+      <w:spacing w:before="400" w:after="120"/>
+      <w:outlineLvl w:val="0"/>
     </w:pPr>
     <w:rPr>
       <w:sz w:val="40"/>
@@ -1974,12 +1848,12 @@
     <w:basedOn w:val="Normal"/>
     <w:next w:val="Normal"/>
     <w:pPr>
-      <w:keepNext w:val="1"/>
-      <w:keepLines w:val="1"/>
-      <w:spacing w:after="120" w:before="360" w:lineRule="auto"/>
+      <w:keepNext/>
+      <w:keepLines/>
+      <w:spacing w:before="360" w:after="120"/>
+      <w:outlineLvl w:val="1"/>
     </w:pPr>
     <w:rPr>
-      <w:b w:val="0"/>
       <w:sz w:val="32"/>
       <w:szCs w:val="32"/>
     </w:rPr>
@@ -1989,12 +1863,12 @@
     <w:basedOn w:val="Normal"/>
     <w:next w:val="Normal"/>
     <w:pPr>
-      <w:keepNext w:val="1"/>
-      <w:keepLines w:val="1"/>
-      <w:spacing w:after="80" w:before="320" w:lineRule="auto"/>
+      <w:keepNext/>
+      <w:keepLines/>
+      <w:spacing w:before="320" w:after="80"/>
+      <w:outlineLvl w:val="2"/>
     </w:pPr>
     <w:rPr>
-      <w:b w:val="0"/>
       <w:color w:val="434343"/>
       <w:sz w:val="28"/>
       <w:szCs w:val="28"/>
@@ -2005,9 +1879,10 @@
     <w:basedOn w:val="Normal"/>
     <w:next w:val="Normal"/>
     <w:pPr>
-      <w:keepNext w:val="1"/>
-      <w:keepLines w:val="1"/>
-      <w:spacing w:after="80" w:before="280" w:lineRule="auto"/>
+      <w:keepNext/>
+      <w:keepLines/>
+      <w:spacing w:before="280" w:after="80"/>
+      <w:outlineLvl w:val="3"/>
     </w:pPr>
     <w:rPr>
       <w:color w:val="666666"/>
@@ -2020,14 +1895,13 @@
     <w:basedOn w:val="Normal"/>
     <w:next w:val="Normal"/>
     <w:pPr>
-      <w:keepNext w:val="1"/>
-      <w:keepLines w:val="1"/>
-      <w:spacing w:after="80" w:before="240" w:lineRule="auto"/>
+      <w:keepNext/>
+      <w:keepLines/>
+      <w:spacing w:before="240" w:after="80"/>
+      <w:outlineLvl w:val="4"/>
     </w:pPr>
     <w:rPr>
       <w:color w:val="666666"/>
-      <w:sz w:val="22"/>
-      <w:szCs w:val="22"/>
     </w:rPr>
   </w:style>
   <w:style w:type="paragraph" w:styleId="Heading6">
@@ -2035,25 +1909,51 @@
     <w:basedOn w:val="Normal"/>
     <w:next w:val="Normal"/>
     <w:pPr>
-      <w:keepNext w:val="1"/>
-      <w:keepLines w:val="1"/>
-      <w:spacing w:after="80" w:before="240" w:lineRule="auto"/>
+      <w:keepNext/>
+      <w:keepLines/>
+      <w:spacing w:before="240" w:after="80"/>
+      <w:outlineLvl w:val="5"/>
     </w:pPr>
     <w:rPr>
-      <w:i w:val="1"/>
+      <w:i/>
       <w:color w:val="666666"/>
-      <w:sz w:val="22"/>
-      <w:szCs w:val="22"/>
     </w:rPr>
+  </w:style>
+  <w:style w:type="character" w:default="1" w:styleId="DefaultParagraphFont">
+    <w:name w:val="Default Paragraph Font"/>
+    <w:uiPriority w:val="1"/>
+    <w:semiHidden/>
+    <w:unhideWhenUsed/>
+  </w:style>
+  <w:style w:type="table" w:default="1" w:styleId="TableNormal">
+    <w:name w:val="Normal Table"/>
+    <w:uiPriority w:val="99"/>
+    <w:semiHidden/>
+    <w:unhideWhenUsed/>
+    <w:tblPr>
+      <w:tblInd w:w="0" w:type="dxa"/>
+      <w:tblCellMar>
+        <w:top w:w="0" w:type="dxa"/>
+        <w:left w:w="108" w:type="dxa"/>
+        <w:bottom w:w="0" w:type="dxa"/>
+        <w:right w:w="108" w:type="dxa"/>
+      </w:tblCellMar>
+    </w:tblPr>
+  </w:style>
+  <w:style w:type="numbering" w:default="1" w:styleId="NoList">
+    <w:name w:val="No List"/>
+    <w:uiPriority w:val="99"/>
+    <w:semiHidden/>
+    <w:unhideWhenUsed/>
   </w:style>
   <w:style w:type="paragraph" w:styleId="Title">
     <w:name w:val="Title"/>
     <w:basedOn w:val="Normal"/>
     <w:next w:val="Normal"/>
     <w:pPr>
-      <w:keepNext w:val="1"/>
-      <w:keepLines w:val="1"/>
-      <w:spacing w:after="60" w:before="0" w:lineRule="auto"/>
+      <w:keepNext/>
+      <w:keepLines/>
+      <w:spacing w:after="60"/>
     </w:pPr>
     <w:rPr>
       <w:sz w:val="52"/>
@@ -2065,16 +1965,81 @@
     <w:basedOn w:val="Normal"/>
     <w:next w:val="Normal"/>
     <w:pPr>
-      <w:keepNext w:val="1"/>
-      <w:keepLines w:val="1"/>
-      <w:spacing w:after="320" w:before="0" w:lineRule="auto"/>
+      <w:keepNext/>
+      <w:keepLines/>
+      <w:spacing w:after="320"/>
     </w:pPr>
     <w:rPr>
-      <w:rFonts w:ascii="Arial" w:cs="Arial" w:eastAsia="Arial" w:hAnsi="Arial"/>
-      <w:i w:val="0"/>
       <w:color w:val="666666"/>
       <w:sz w:val="30"/>
       <w:szCs w:val="30"/>
+    </w:rPr>
+  </w:style>
+  <w:style w:type="paragraph" w:styleId="CommentText">
+    <w:name w:val="annotation text"/>
+    <w:basedOn w:val="Normal"/>
+    <w:link w:val="CommentTextChar"/>
+    <w:uiPriority w:val="99"/>
+    <w:semiHidden/>
+    <w:unhideWhenUsed/>
+    <w:pPr>
+      <w:spacing w:line="240" w:lineRule="auto"/>
+    </w:pPr>
+    <w:rPr>
+      <w:sz w:val="20"/>
+      <w:szCs w:val="20"/>
+    </w:rPr>
+  </w:style>
+  <w:style w:type="character" w:customStyle="1" w:styleId="CommentTextChar">
+    <w:name w:val="Comment Text Char"/>
+    <w:basedOn w:val="DefaultParagraphFont"/>
+    <w:link w:val="CommentText"/>
+    <w:uiPriority w:val="99"/>
+    <w:semiHidden/>
+    <w:rPr>
+      <w:sz w:val="20"/>
+      <w:szCs w:val="20"/>
+    </w:rPr>
+  </w:style>
+  <w:style w:type="character" w:styleId="CommentReference">
+    <w:name w:val="annotation reference"/>
+    <w:basedOn w:val="DefaultParagraphFont"/>
+    <w:uiPriority w:val="99"/>
+    <w:semiHidden/>
+    <w:unhideWhenUsed/>
+    <w:rPr>
+      <w:sz w:val="16"/>
+      <w:szCs w:val="16"/>
+    </w:rPr>
+  </w:style>
+  <w:style w:type="paragraph" w:styleId="BalloonText">
+    <w:name w:val="Balloon Text"/>
+    <w:basedOn w:val="Normal"/>
+    <w:link w:val="BalloonTextChar"/>
+    <w:uiPriority w:val="99"/>
+    <w:semiHidden/>
+    <w:unhideWhenUsed/>
+    <w:rsid w:val="00AA5A12"/>
+    <w:pPr>
+      <w:spacing w:line="240" w:lineRule="auto"/>
+    </w:pPr>
+    <w:rPr>
+      <w:rFonts w:ascii="Segoe UI" w:hAnsi="Segoe UI" w:cs="Segoe UI"/>
+      <w:sz w:val="18"/>
+      <w:szCs w:val="18"/>
+    </w:rPr>
+  </w:style>
+  <w:style w:type="character" w:customStyle="1" w:styleId="BalloonTextChar">
+    <w:name w:val="Balloon Text Char"/>
+    <w:basedOn w:val="DefaultParagraphFont"/>
+    <w:link w:val="BalloonText"/>
+    <w:uiPriority w:val="99"/>
+    <w:semiHidden/>
+    <w:rsid w:val="00AA5A12"/>
+    <w:rPr>
+      <w:rFonts w:ascii="Segoe UI" w:hAnsi="Segoe UI" w:cs="Segoe UI"/>
+      <w:sz w:val="18"/>
+      <w:szCs w:val="18"/>
     </w:rPr>
   </w:style>
 </w:styles>

</xml_diff>

<commit_message>
listed number of each stat, fixed startup
</commit_message>
<xml_diff>
--- a/Brainstorming/Character Stats.docx
+++ b/Brainstorming/Character Stats.docx
@@ -1,6 +1,6 @@
 
 <file path=word/document.xml><?xml version="1.0" encoding="utf-8"?>
-<w:document xmlns:wpc="http://schemas.microsoft.com/office/word/2010/wordprocessingCanvas" xmlns:cx="http://schemas.microsoft.com/office/drawing/2014/chartex" xmlns:cx1="http://schemas.microsoft.com/office/drawing/2015/9/8/chartex" xmlns:cx2="http://schemas.microsoft.com/office/drawing/2015/10/21/chartex" xmlns:cx3="http://schemas.microsoft.com/office/drawing/2016/5/9/chartex" xmlns:cx4="http://schemas.microsoft.com/office/drawing/2016/5/10/chartex" xmlns:cx5="http://schemas.microsoft.com/office/drawing/2016/5/11/chartex" xmlns:cx6="http://schemas.microsoft.com/office/drawing/2016/5/12/chartex" xmlns:cx7="http://schemas.microsoft.com/office/drawing/2016/5/13/chartex" xmlns:cx8="http://schemas.microsoft.com/office/drawing/2016/5/14/chartex" xmlns:mc="http://schemas.openxmlformats.org/markup-compatibility/2006" xmlns:aink="http://schemas.microsoft.com/office/drawing/2016/ink" xmlns:am3d="http://schemas.microsoft.com/office/drawing/2017/model3d" xmlns:o="urn:schemas-microsoft-com:office:office" xmlns:r="http://schemas.openxmlformats.org/officeDocument/2006/relationships" xmlns:m="http://schemas.openxmlformats.org/officeDocument/2006/math" xmlns:v="urn:schemas-microsoft-com:vml" xmlns:wp14="http://schemas.microsoft.com/office/word/2010/wordprocessingDrawing" xmlns:wp="http://schemas.openxmlformats.org/drawingml/2006/wordprocessingDrawing" xmlns:w10="urn:schemas-microsoft-com:office:word" xmlns:w="http://schemas.openxmlformats.org/wordprocessingml/2006/main" xmlns:w14="http://schemas.microsoft.com/office/word/2010/wordml" xmlns:w15="http://schemas.microsoft.com/office/word/2012/wordml" xmlns:w16cid="http://schemas.microsoft.com/office/word/2016/wordml/cid" xmlns:w16se="http://schemas.microsoft.com/office/word/2015/wordml/symex" xmlns:wpg="http://schemas.microsoft.com/office/word/2010/wordprocessingGroup" xmlns:wpi="http://schemas.microsoft.com/office/word/2010/wordprocessingInk" xmlns:wne="http://schemas.microsoft.com/office/word/2006/wordml" xmlns:wps="http://schemas.microsoft.com/office/word/2010/wordprocessingShape" mc:Ignorable="w14 w15 w16se w16cid wp14">
+<w:document xmlns:wpc="http://schemas.microsoft.com/office/word/2010/wordprocessingCanvas" xmlns:mc="http://schemas.openxmlformats.org/markup-compatibility/2006" xmlns:o="urn:schemas-microsoft-com:office:office" xmlns:r="http://schemas.openxmlformats.org/officeDocument/2006/relationships" xmlns:m="http://schemas.openxmlformats.org/officeDocument/2006/math" xmlns:v="urn:schemas-microsoft-com:vml" xmlns:wp14="http://schemas.microsoft.com/office/word/2010/wordprocessingDrawing" xmlns:wp="http://schemas.openxmlformats.org/drawingml/2006/wordprocessingDrawing" xmlns:w10="urn:schemas-microsoft-com:office:word" xmlns:w="http://schemas.openxmlformats.org/wordprocessingml/2006/main" xmlns:w14="http://schemas.microsoft.com/office/word/2010/wordml" xmlns:w15="http://schemas.microsoft.com/office/word/2012/wordml" xmlns:wpg="http://schemas.microsoft.com/office/word/2010/wordprocessingGroup" xmlns:wpi="http://schemas.microsoft.com/office/word/2010/wordprocessingInk" xmlns:wne="http://schemas.microsoft.com/office/word/2006/wordml" xmlns:wps="http://schemas.microsoft.com/office/word/2010/wordprocessingShape" mc:Ignorable="w14 w15 wp14">
   <w:body>
     <w:p>
       <w:pPr>
@@ -17,10 +17,7 @@
         <w:jc w:val="both"/>
       </w:pPr>
       <w:r>
-        <w:t>This is for the ideation of the character stat system for the game, as well as for documentation of use-case and the number of times used in game. Additional documentation of the global and local variables will be included for tracking of use-case via numb</w:t>
-      </w:r>
-      <w:r>
-        <w:t>er of uses in brackets i.e. (12)</w:t>
+        <w:t>This is for the ideation of the character stat system for the game, as well as for documentation of use-case and the number of times used in game. Additional documentation of the global and local variables will be included for tracking of use-case via number of uses in brackets i.e. (12)</w:t>
       </w:r>
     </w:p>
     <w:p/>
@@ -95,7 +92,10 @@
         </w:numPr>
       </w:pPr>
       <w:r>
-        <w:t>Charm (2</w:t>
+        <w:t>Charm (</w:t>
+      </w:r>
+      <w:r>
+        <w:t>4</w:t>
       </w:r>
       <w:r>
         <w:t>)</w:t>
@@ -120,7 +120,10 @@
         </w:numPr>
       </w:pPr>
       <w:r>
-        <w:t>Finesse (2</w:t>
+        <w:t>Finesse (</w:t>
+      </w:r>
+      <w:r>
+        <w:t>4</w:t>
       </w:r>
       <w:r>
         <w:t>)</w:t>
@@ -148,7 +151,10 @@
         </w:numPr>
       </w:pPr>
       <w:r>
-        <w:t>Intellect (2</w:t>
+        <w:t>Intellect (</w:t>
+      </w:r>
+      <w:r>
+        <w:t>5</w:t>
       </w:r>
       <w:r>
         <w:t>)</w:t>
@@ -162,10 +168,7 @@
         </w:numPr>
       </w:pPr>
       <w:r>
-        <w:t>Influence</w:t>
-      </w:r>
-      <w:r>
-        <w:t>s MC’s learning and perceptiveness</w:t>
+        <w:t>Influences MC’s learning and perceptiveness</w:t>
       </w:r>
     </w:p>
     <w:p>
@@ -176,10 +179,11 @@
         </w:numPr>
       </w:pPr>
       <w:r>
-        <w:t>Physical (2</w:t>
-      </w:r>
-      <w:bookmarkStart w:id="4" w:name="_GoBack"/>
-      <w:bookmarkEnd w:id="4"/>
+        <w:t>Physical (</w:t>
+      </w:r>
+      <w:r>
+        <w:t>7 or 12</w:t>
+      </w:r>
       <w:r>
         <w:t>)</w:t>
       </w:r>
@@ -199,8 +203,8 @@
       <w:pPr>
         <w:pStyle w:val="Heading3"/>
       </w:pPr>
-      <w:bookmarkStart w:id="5" w:name="_slzdhhbahnej" w:colFirst="0" w:colLast="0"/>
-      <w:bookmarkEnd w:id="5"/>
+      <w:bookmarkStart w:id="4" w:name="_slzdhhbahnej" w:colFirst="0" w:colLast="0"/>
+      <w:bookmarkEnd w:id="4"/>
       <w:r>
         <w:t>1.4 Reputation</w:t>
       </w:r>
@@ -258,10 +262,7 @@
         <w:jc w:val="both"/>
       </w:pPr>
       <w:r>
-        <w:t>Provides a general moral com</w:t>
-      </w:r>
-      <w:r>
-        <w:t xml:space="preserve">pass -&gt; + for morally good actions, - for morally bad actions. Where morals in this situation depends on public perception. </w:t>
+        <w:t xml:space="preserve">Provides a general moral compass -&gt; + for morally good actions, - for morally bad actions. Where morals in this situation depends on public perception. </w:t>
       </w:r>
     </w:p>
     <w:p>
@@ -281,10 +282,7 @@
       </w:r>
       <w:proofErr w:type="spellEnd"/>
       <w:r>
-        <w:t>, the reputation would improve. But if the MC is foun</w:t>
-      </w:r>
-      <w:r>
-        <w:t>d out, the reputation would take a big hit.</w:t>
+        <w:t>, the reputation would improve. But if the MC is found out, the reputation would take a big hit.</w:t>
       </w:r>
     </w:p>
     <w:p>
@@ -303,8 +301,8 @@
       <w:pPr>
         <w:pStyle w:val="Heading3"/>
       </w:pPr>
-      <w:bookmarkStart w:id="6" w:name="_qgrk7rew3wpq" w:colFirst="0" w:colLast="0"/>
-      <w:bookmarkEnd w:id="6"/>
+      <w:bookmarkStart w:id="5" w:name="_qgrk7rew3wpq" w:colFirst="0" w:colLast="0"/>
+      <w:bookmarkEnd w:id="5"/>
       <w:r>
         <w:t>1.5 Binary Skills</w:t>
       </w:r>
@@ -325,7 +323,13 @@
         </w:numPr>
       </w:pPr>
       <w:r>
-        <w:t>Demolitions ()</w:t>
+        <w:t>Demolitions (</w:t>
+      </w:r>
+      <w:r>
+        <w:t>4</w:t>
+      </w:r>
+      <w:r>
+        <w:t>)</w:t>
       </w:r>
     </w:p>
     <w:p>
@@ -392,7 +396,13 @@
         </w:numPr>
       </w:pPr>
       <w:r>
-        <w:t>Logistics ()</w:t>
+        <w:t>Logistics (</w:t>
+      </w:r>
+      <w:r>
+        <w:t>1</w:t>
+      </w:r>
+      <w:r>
+        <w:t>)</w:t>
       </w:r>
     </w:p>
     <w:p>
@@ -414,7 +424,13 @@
         </w:numPr>
       </w:pPr>
       <w:r>
-        <w:t>Marksmanship ()</w:t>
+        <w:t>Marksmanship (</w:t>
+      </w:r>
+      <w:r>
+        <w:t>2</w:t>
+      </w:r>
+      <w:r>
+        <w:t>)</w:t>
       </w:r>
     </w:p>
     <w:p>
@@ -436,7 +452,13 @@
         </w:numPr>
       </w:pPr>
       <w:r>
-        <w:t>Scouting ()</w:t>
+        <w:t>Scouting (</w:t>
+      </w:r>
+      <w:r>
+        <w:t>2</w:t>
+      </w:r>
+      <w:r>
+        <w:t>)</w:t>
       </w:r>
     </w:p>
     <w:p>
@@ -458,7 +480,15 @@
         </w:numPr>
       </w:pPr>
       <w:r>
-        <w:t>Strategy ()</w:t>
+        <w:t>Strategy (</w:t>
+      </w:r>
+      <w:r>
+        <w:t>1</w:t>
+      </w:r>
+      <w:bookmarkStart w:id="6" w:name="_GoBack"/>
+      <w:bookmarkEnd w:id="6"/>
+      <w:r>
+        <w:t>)</w:t>
       </w:r>
     </w:p>
     <w:p>
@@ -469,16 +499,11 @@
         </w:numPr>
       </w:pPr>
       <w:r>
-        <w:t>1 - grou</w:t>
-      </w:r>
-      <w:r>
-        <w:t xml:space="preserve">p level, 2 - </w:t>
-      </w:r>
-      <w:proofErr w:type="spellStart"/>
-      <w:r>
-        <w:t>organisational</w:t>
-      </w:r>
-      <w:proofErr w:type="spellEnd"/>
+        <w:t xml:space="preserve">1 - group level, 2 - </w:t>
+      </w:r>
+      <w:r>
+        <w:t>organizational</w:t>
+      </w:r>
     </w:p>
     <w:p>
       <w:pPr>
@@ -839,10 +864,7 @@
       <w:bookmarkEnd w:id="18"/>
       <w:commentRangeStart w:id="19"/>
       <w:r>
-        <w:t>1.3 P</w:t>
-      </w:r>
-      <w:r>
-        <w:t>ersonality Stats</w:t>
+        <w:t>1.3 Personality Stats</w:t>
       </w:r>
       <w:commentRangeEnd w:id="19"/>
       <w:r>
@@ -905,7 +927,7 @@
 </file>
 
 <file path=word/comments.xml><?xml version="1.0" encoding="utf-8"?>
-<w:comments xmlns:wpc="http://schemas.microsoft.com/office/word/2010/wordprocessingCanvas" xmlns:cx="http://schemas.microsoft.com/office/drawing/2014/chartex" xmlns:cx1="http://schemas.microsoft.com/office/drawing/2015/9/8/chartex" xmlns:cx2="http://schemas.microsoft.com/office/drawing/2015/10/21/chartex" xmlns:cx3="http://schemas.microsoft.com/office/drawing/2016/5/9/chartex" xmlns:cx4="http://schemas.microsoft.com/office/drawing/2016/5/10/chartex" xmlns:cx5="http://schemas.microsoft.com/office/drawing/2016/5/11/chartex" xmlns:cx6="http://schemas.microsoft.com/office/drawing/2016/5/12/chartex" xmlns:cx7="http://schemas.microsoft.com/office/drawing/2016/5/13/chartex" xmlns:cx8="http://schemas.microsoft.com/office/drawing/2016/5/14/chartex" xmlns:mc="http://schemas.openxmlformats.org/markup-compatibility/2006" xmlns:aink="http://schemas.microsoft.com/office/drawing/2016/ink" xmlns:am3d="http://schemas.microsoft.com/office/drawing/2017/model3d" xmlns:o="urn:schemas-microsoft-com:office:office" xmlns:r="http://schemas.openxmlformats.org/officeDocument/2006/relationships" xmlns:m="http://schemas.openxmlformats.org/officeDocument/2006/math" xmlns:v="urn:schemas-microsoft-com:vml" xmlns:wp14="http://schemas.microsoft.com/office/word/2010/wordprocessingDrawing" xmlns:wp="http://schemas.openxmlformats.org/drawingml/2006/wordprocessingDrawing" xmlns:w10="urn:schemas-microsoft-com:office:word" xmlns:w="http://schemas.openxmlformats.org/wordprocessingml/2006/main" xmlns:w14="http://schemas.microsoft.com/office/word/2010/wordml" xmlns:w15="http://schemas.microsoft.com/office/word/2012/wordml" xmlns:w16cid="http://schemas.microsoft.com/office/word/2016/wordml/cid" xmlns:w16se="http://schemas.microsoft.com/office/word/2015/wordml/symex" xmlns:wpg="http://schemas.microsoft.com/office/word/2010/wordprocessingGroup" xmlns:wpi="http://schemas.microsoft.com/office/word/2010/wordprocessingInk" xmlns:wne="http://schemas.microsoft.com/office/word/2006/wordml" xmlns:wps="http://schemas.microsoft.com/office/word/2010/wordprocessingShape" mc:Ignorable="w14 w15 w16se w16cid wp14">
+<w:comments xmlns:wpc="http://schemas.microsoft.com/office/word/2010/wordprocessingCanvas" xmlns:mc="http://schemas.openxmlformats.org/markup-compatibility/2006" xmlns:o="urn:schemas-microsoft-com:office:office" xmlns:r="http://schemas.openxmlformats.org/officeDocument/2006/relationships" xmlns:m="http://schemas.openxmlformats.org/officeDocument/2006/math" xmlns:v="urn:schemas-microsoft-com:vml" xmlns:wp14="http://schemas.microsoft.com/office/word/2010/wordprocessingDrawing" xmlns:wp="http://schemas.openxmlformats.org/drawingml/2006/wordprocessingDrawing" xmlns:w10="urn:schemas-microsoft-com:office:word" xmlns:w="http://schemas.openxmlformats.org/wordprocessingml/2006/main" xmlns:w14="http://schemas.microsoft.com/office/word/2010/wordml" xmlns:w15="http://schemas.microsoft.com/office/word/2012/wordml" xmlns:wpg="http://schemas.microsoft.com/office/word/2010/wordprocessingGroup" xmlns:wpi="http://schemas.microsoft.com/office/word/2010/wordprocessingInk" xmlns:wne="http://schemas.microsoft.com/office/word/2006/wordml" xmlns:wps="http://schemas.microsoft.com/office/word/2010/wordprocessingShape" mc:Ignorable="w14 w15 wp14">
   <w:comment w:id="8" w:author="nauhziy" w:date="2019-06-12T07:04:00Z" w:initials="">
     <w:p>
       <w:pPr>
@@ -964,13 +986,7 @@
         <w:rPr>
           <w:color w:val="000000"/>
         </w:rPr>
-        <w:t xml:space="preserve"> dollar which results in the ability to get equipment, but converting money attracts accusations </w:t>
-      </w:r>
-      <w:r>
-        <w:rPr>
-          <w:color w:val="000000"/>
-        </w:rPr>
-        <w:t xml:space="preserve">of corruption and attempting to abandon </w:t>
+        <w:t xml:space="preserve"> dollar which results in the ability to get equipment, but converting money attracts accusations of corruption and attempting to abandon </w:t>
       </w:r>
       <w:proofErr w:type="spellStart"/>
       <w:r>
@@ -1010,7 +1026,7 @@
 </file>
 
 <file path=word/commentsExtended.xml><?xml version="1.0" encoding="utf-8"?>
-<w15:commentsEx xmlns:wpc="http://schemas.microsoft.com/office/word/2010/wordprocessingCanvas" xmlns:cx="http://schemas.microsoft.com/office/drawing/2014/chartex" xmlns:cx1="http://schemas.microsoft.com/office/drawing/2015/9/8/chartex" xmlns:cx2="http://schemas.microsoft.com/office/drawing/2015/10/21/chartex" xmlns:cx3="http://schemas.microsoft.com/office/drawing/2016/5/9/chartex" xmlns:cx4="http://schemas.microsoft.com/office/drawing/2016/5/10/chartex" xmlns:cx5="http://schemas.microsoft.com/office/drawing/2016/5/11/chartex" xmlns:cx6="http://schemas.microsoft.com/office/drawing/2016/5/12/chartex" xmlns:cx7="http://schemas.microsoft.com/office/drawing/2016/5/13/chartex" xmlns:cx8="http://schemas.microsoft.com/office/drawing/2016/5/14/chartex" xmlns:mc="http://schemas.openxmlformats.org/markup-compatibility/2006" xmlns:aink="http://schemas.microsoft.com/office/drawing/2016/ink" xmlns:am3d="http://schemas.microsoft.com/office/drawing/2017/model3d" xmlns:o="urn:schemas-microsoft-com:office:office" xmlns:r="http://schemas.openxmlformats.org/officeDocument/2006/relationships" xmlns:m="http://schemas.openxmlformats.org/officeDocument/2006/math" xmlns:v="urn:schemas-microsoft-com:vml" xmlns:wp14="http://schemas.microsoft.com/office/word/2010/wordprocessingDrawing" xmlns:wp="http://schemas.openxmlformats.org/drawingml/2006/wordprocessingDrawing" xmlns:w10="urn:schemas-microsoft-com:office:word" xmlns:w="http://schemas.openxmlformats.org/wordprocessingml/2006/main" xmlns:w14="http://schemas.microsoft.com/office/word/2010/wordml" xmlns:w15="http://schemas.microsoft.com/office/word/2012/wordml" xmlns:w16cid="http://schemas.microsoft.com/office/word/2016/wordml/cid" xmlns:w16se="http://schemas.microsoft.com/office/word/2015/wordml/symex" xmlns:wpg="http://schemas.microsoft.com/office/word/2010/wordprocessingGroup" xmlns:wpi="http://schemas.microsoft.com/office/word/2010/wordprocessingInk" xmlns:wne="http://schemas.microsoft.com/office/word/2006/wordml" xmlns:wps="http://schemas.microsoft.com/office/word/2010/wordprocessingShape" mc:Ignorable="w14 w15 w16se w16cid wp14">
+<w15:commentsEx xmlns:wpc="http://schemas.microsoft.com/office/word/2010/wordprocessingCanvas" xmlns:mc="http://schemas.openxmlformats.org/markup-compatibility/2006" xmlns:o="urn:schemas-microsoft-com:office:office" xmlns:r="http://schemas.openxmlformats.org/officeDocument/2006/relationships" xmlns:m="http://schemas.openxmlformats.org/officeDocument/2006/math" xmlns:v="urn:schemas-microsoft-com:vml" xmlns:wp14="http://schemas.microsoft.com/office/word/2010/wordprocessingDrawing" xmlns:wp="http://schemas.openxmlformats.org/drawingml/2006/wordprocessingDrawing" xmlns:w10="urn:schemas-microsoft-com:office:word" xmlns:w="http://schemas.openxmlformats.org/wordprocessingml/2006/main" xmlns:w14="http://schemas.microsoft.com/office/word/2010/wordml" xmlns:w15="http://schemas.microsoft.com/office/word/2012/wordml" xmlns:wpg="http://schemas.microsoft.com/office/word/2010/wordprocessingGroup" xmlns:wpi="http://schemas.microsoft.com/office/word/2010/wordprocessingInk" xmlns:wne="http://schemas.microsoft.com/office/word/2006/wordml" xmlns:wps="http://schemas.microsoft.com/office/word/2010/wordprocessingShape" mc:Ignorable="w14 w15 wp14">
   <w15:commentEx w15:paraId="00000052" w15:done="0"/>
   <w15:commentEx w15:paraId="00000053" w15:done="0"/>
   <w15:commentEx w15:paraId="00000054" w15:done="0"/>
@@ -1026,7 +1042,7 @@
 </file>
 
 <file path=word/numbering.xml><?xml version="1.0" encoding="utf-8"?>
-<w:numbering xmlns:wpc="http://schemas.microsoft.com/office/word/2010/wordprocessingCanvas" xmlns:cx="http://schemas.microsoft.com/office/drawing/2014/chartex" xmlns:cx1="http://schemas.microsoft.com/office/drawing/2015/9/8/chartex" xmlns:cx2="http://schemas.microsoft.com/office/drawing/2015/10/21/chartex" xmlns:cx3="http://schemas.microsoft.com/office/drawing/2016/5/9/chartex" xmlns:cx4="http://schemas.microsoft.com/office/drawing/2016/5/10/chartex" xmlns:cx5="http://schemas.microsoft.com/office/drawing/2016/5/11/chartex" xmlns:cx6="http://schemas.microsoft.com/office/drawing/2016/5/12/chartex" xmlns:cx7="http://schemas.microsoft.com/office/drawing/2016/5/13/chartex" xmlns:cx8="http://schemas.microsoft.com/office/drawing/2016/5/14/chartex" xmlns:mc="http://schemas.openxmlformats.org/markup-compatibility/2006" xmlns:aink="http://schemas.microsoft.com/office/drawing/2016/ink" xmlns:am3d="http://schemas.microsoft.com/office/drawing/2017/model3d" xmlns:o="urn:schemas-microsoft-com:office:office" xmlns:r="http://schemas.openxmlformats.org/officeDocument/2006/relationships" xmlns:m="http://schemas.openxmlformats.org/officeDocument/2006/math" xmlns:v="urn:schemas-microsoft-com:vml" xmlns:wp14="http://schemas.microsoft.com/office/word/2010/wordprocessingDrawing" xmlns:wp="http://schemas.openxmlformats.org/drawingml/2006/wordprocessingDrawing" xmlns:w10="urn:schemas-microsoft-com:office:word" xmlns:w="http://schemas.openxmlformats.org/wordprocessingml/2006/main" xmlns:w14="http://schemas.microsoft.com/office/word/2010/wordml" xmlns:w15="http://schemas.microsoft.com/office/word/2012/wordml" xmlns:w16cid="http://schemas.microsoft.com/office/word/2016/wordml/cid" xmlns:w16se="http://schemas.microsoft.com/office/word/2015/wordml/symex" xmlns:wpg="http://schemas.microsoft.com/office/word/2010/wordprocessingGroup" xmlns:wpi="http://schemas.microsoft.com/office/word/2010/wordprocessingInk" xmlns:wne="http://schemas.microsoft.com/office/word/2006/wordml" xmlns:wps="http://schemas.microsoft.com/office/word/2010/wordprocessingShape" mc:Ignorable="w14 w15 w16se w16cid wp14">
+<w:numbering xmlns:wpc="http://schemas.microsoft.com/office/word/2010/wordprocessingCanvas" xmlns:mc="http://schemas.openxmlformats.org/markup-compatibility/2006" xmlns:o="urn:schemas-microsoft-com:office:office" xmlns:r="http://schemas.openxmlformats.org/officeDocument/2006/relationships" xmlns:m="http://schemas.openxmlformats.org/officeDocument/2006/math" xmlns:v="urn:schemas-microsoft-com:vml" xmlns:wp14="http://schemas.microsoft.com/office/word/2010/wordprocessingDrawing" xmlns:wp="http://schemas.openxmlformats.org/drawingml/2006/wordprocessingDrawing" xmlns:w10="urn:schemas-microsoft-com:office:word" xmlns:w="http://schemas.openxmlformats.org/wordprocessingml/2006/main" xmlns:w14="http://schemas.microsoft.com/office/word/2010/wordml" xmlns:w15="http://schemas.microsoft.com/office/word/2012/wordml" xmlns:wpg="http://schemas.microsoft.com/office/word/2010/wordprocessingGroup" xmlns:wpi="http://schemas.microsoft.com/office/word/2010/wordprocessingInk" xmlns:wne="http://schemas.microsoft.com/office/word/2006/wordml" xmlns:wps="http://schemas.microsoft.com/office/word/2010/wordprocessingShape" mc:Ignorable="w14 w15 wp14">
   <w:abstractNum w:abstractNumId="0" w15:restartNumberingAfterBreak="0">
     <w:nsid w:val="08140C57"/>
     <w:multiLevelType w:val="multilevel"/>
@@ -1495,7 +1511,7 @@
 </file>
 
 <file path=word/styles.xml><?xml version="1.0" encoding="utf-8"?>
-<w:styles xmlns:mc="http://schemas.openxmlformats.org/markup-compatibility/2006" xmlns:r="http://schemas.openxmlformats.org/officeDocument/2006/relationships" xmlns:w="http://schemas.openxmlformats.org/wordprocessingml/2006/main" xmlns:w14="http://schemas.microsoft.com/office/word/2010/wordml" xmlns:w15="http://schemas.microsoft.com/office/word/2012/wordml" xmlns:w16cid="http://schemas.microsoft.com/office/word/2016/wordml/cid" xmlns:w16se="http://schemas.microsoft.com/office/word/2015/wordml/symex" mc:Ignorable="w14 w15 w16se w16cid">
+<w:styles xmlns:mc="http://schemas.openxmlformats.org/markup-compatibility/2006" xmlns:r="http://schemas.openxmlformats.org/officeDocument/2006/relationships" xmlns:w="http://schemas.openxmlformats.org/wordprocessingml/2006/main" xmlns:w14="http://schemas.microsoft.com/office/word/2010/wordml" xmlns:w15="http://schemas.microsoft.com/office/word/2012/wordml" mc:Ignorable="w14 w15">
   <w:docDefaults>
     <w:rPrDefault>
       <w:rPr>
@@ -1511,7 +1527,7 @@
       </w:pPr>
     </w:pPrDefault>
   </w:docDefaults>
-  <w:latentStyles w:defLockedState="0" w:defUIPriority="99" w:defSemiHidden="0" w:defUnhideWhenUsed="0" w:defQFormat="0" w:count="375">
+  <w:latentStyles w:defLockedState="0" w:defUIPriority="99" w:defSemiHidden="0" w:defUnhideWhenUsed="0" w:defQFormat="0" w:count="371">
     <w:lsdException w:name="Normal" w:uiPriority="0" w:qFormat="1"/>
     <w:lsdException w:name="heading 1" w:uiPriority="9" w:qFormat="1"/>
     <w:lsdException w:name="heading 2" w:semiHidden="1" w:uiPriority="9" w:unhideWhenUsed="1" w:qFormat="1"/>
@@ -1883,10 +1899,6 @@
     <w:lsdException w:name="List Table 5 Dark Accent 6" w:uiPriority="50"/>
     <w:lsdException w:name="List Table 6 Colorful Accent 6" w:uiPriority="51"/>
     <w:lsdException w:name="List Table 7 Colorful Accent 6" w:uiPriority="52"/>
-    <w:lsdException w:name="Mention" w:semiHidden="1" w:unhideWhenUsed="1"/>
-    <w:lsdException w:name="Smart Hyperlink" w:semiHidden="1" w:unhideWhenUsed="1"/>
-    <w:lsdException w:name="Hashtag" w:semiHidden="1" w:unhideWhenUsed="1"/>
-    <w:lsdException w:name="Unresolved Mention" w:semiHidden="1" w:unhideWhenUsed="1"/>
   </w:latentStyles>
   <w:style w:type="paragraph" w:default="1" w:styleId="Normal">
     <w:name w:val="Normal"/>

</xml_diff>